<commit_message>
docs, icomn and copy
</commit_message>
<xml_diff>
--- a/Документація.docx
+++ b/Документація.docx
@@ -81,7 +81,7 @@
           </mc:Choice>
           <mc:Fallback>
             <w:pict>
-              <v:rect w14:anchorId="1332FE69" id="Прямоугольник 1" o:spid="_x0000_s1026" style="position:absolute;margin-left:54.85pt;margin-top:17.65pt;width:518.8pt;height:802.3pt;z-index:251656192;visibility:visible;mso-wrap-style:square;mso-width-percent:0;mso-height-percent:0;mso-wrap-distance-left:9pt;mso-wrap-distance-top:0;mso-wrap-distance-right:9pt;mso-wrap-distance-bottom:0;mso-position-horizontal:absolute;mso-position-horizontal-relative:page;mso-position-vertical:absolute;mso-position-vertical-relative:page;mso-width-percent:0;mso-height-percent:0;mso-width-relative:page;mso-height-relative:page;v-text-anchor:top" o:gfxdata="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" o:allowincell="f" filled="f" strokeweight="2pt">
+              <v:rect w14:anchorId="10880E15" id="Прямоугольник 1" o:spid="_x0000_s1026" style="position:absolute;margin-left:54.85pt;margin-top:17.65pt;width:518.8pt;height:802.3pt;z-index:251656192;visibility:visible;mso-wrap-style:square;mso-width-percent:0;mso-height-percent:0;mso-wrap-distance-left:9pt;mso-wrap-distance-top:0;mso-wrap-distance-right:9pt;mso-wrap-distance-bottom:0;mso-position-horizontal:absolute;mso-position-horizontal-relative:page;mso-position-vertical:absolute;mso-position-vertical-relative:page;mso-width-percent:0;mso-height-percent:0;mso-width-relative:page;mso-height-relative:page;v-text-anchor:top" o:gfxdata="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" o:allowincell="f" filled="f" strokeweight="2pt">
                 <w10:wrap anchorx="page" anchory="page"/>
               </v:rect>
             </w:pict>
@@ -306,15 +306,15 @@
         <mc:AlternateContent>
           <mc:Choice Requires="wps">
             <w:drawing>
-              <wp:anchor distT="0" distB="0" distL="114300" distR="114300" simplePos="0" relativeHeight="251662336" behindDoc="0" locked="0" layoutInCell="1" allowOverlap="1" wp14:anchorId="1D064DF3" wp14:editId="1A567BFB">
+              <wp:anchor distT="0" distB="0" distL="114300" distR="114300" simplePos="0" relativeHeight="251662336" behindDoc="0" locked="0" layoutInCell="1" allowOverlap="1" wp14:anchorId="1D064DF3" wp14:editId="0794BCDD">
                 <wp:simplePos x="0" y="0"/>
                 <wp:positionH relativeFrom="column">
-                  <wp:posOffset>958215</wp:posOffset>
+                  <wp:posOffset>518129</wp:posOffset>
                 </wp:positionH>
                 <wp:positionV relativeFrom="paragraph">
-                  <wp:posOffset>254304</wp:posOffset>
+                  <wp:posOffset>247606</wp:posOffset>
                 </wp:positionV>
-                <wp:extent cx="4752975" cy="933450"/>
+                <wp:extent cx="5288174" cy="933450"/>
                 <wp:effectExtent l="0" t="0" r="0" b="0"/>
                 <wp:wrapNone/>
                 <wp:docPr id="10" name="Text Box 16"/>
@@ -330,7 +330,7 @@
                       <wps:spPr bwMode="auto">
                         <a:xfrm>
                           <a:off x="0" y="0"/>
-                          <a:ext cx="4752975" cy="933450"/>
+                          <a:ext cx="5288174" cy="933450"/>
                         </a:xfrm>
                         <a:prstGeom prst="rect">
                           <a:avLst/>
@@ -363,10 +363,16 @@
                         <w:txbxContent>
                           <w:p>
                             <w:r>
-                              <w:t>Компаньйон водіїв підприємства</w:t>
+                              <w:t>Мобільний додаток для підтримки</w:t>
                             </w:r>
                             <w:r>
-                              <w:t xml:space="preserve"> у відрядженні</w:t>
+                              <w:rPr>
+                                <w:lang w:val="en-US"/>
+                              </w:rPr>
+                              <w:t xml:space="preserve"> </w:t>
+                            </w:r>
+                            <w:r>
+                              <w:t>водіїв під час відряджень</w:t>
                             </w:r>
                           </w:p>
                         </w:txbxContent>
@@ -392,15 +398,21 @@
                 <v:stroke joinstyle="miter"/>
                 <v:path gradientshapeok="t" o:connecttype="rect"/>
               </v:shapetype>
-              <v:shape id="Text Box 16" o:spid="_x0000_s1026" type="#_x0000_t202" style="position:absolute;left:0;text-align:left;margin-left:75.45pt;margin-top:20pt;width:374.25pt;height:73.5pt;z-index:251662336;visibility:visible;mso-wrap-style:square;mso-width-percent:0;mso-height-percent:0;mso-wrap-distance-left:9pt;mso-wrap-distance-top:0;mso-wrap-distance-right:9pt;mso-wrap-distance-bottom:0;mso-position-horizontal:absolute;mso-position-horizontal-relative:text;mso-position-vertical:absolute;mso-position-vertical-relative:text;mso-width-percent:0;mso-height-percent:0;mso-width-relative:page;mso-height-relative:page;v-text-anchor:top" o:gfxdata="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" filled="f" stroked="f">
+              <v:shape id="Text Box 16" o:spid="_x0000_s1026" type="#_x0000_t202" style="position:absolute;left:0;text-align:left;margin-left:40.8pt;margin-top:19.5pt;width:416.4pt;height:73.5pt;z-index:251662336;visibility:visible;mso-wrap-style:square;mso-width-percent:0;mso-height-percent:0;mso-wrap-distance-left:9pt;mso-wrap-distance-top:0;mso-wrap-distance-right:9pt;mso-wrap-distance-bottom:0;mso-position-horizontal:absolute;mso-position-horizontal-relative:text;mso-position-vertical:absolute;mso-position-vertical-relative:text;mso-width-percent:0;mso-height-percent:0;mso-width-relative:page;mso-height-relative:page;v-text-anchor:top" o:gfxdata="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" filled="f" stroked="f">
                 <v:textbox>
                   <w:txbxContent>
                     <w:p>
                       <w:r>
-                        <w:t>Компаньйон водіїв підприємства</w:t>
+                        <w:t>Мобільний додаток для підтримки</w:t>
                       </w:r>
                       <w:r>
-                        <w:t xml:space="preserve"> у відрядженні</w:t>
+                        <w:rPr>
+                          <w:lang w:val="en-US"/>
+                        </w:rPr>
+                        <w:t xml:space="preserve"> </w:t>
+                      </w:r>
+                      <w:r>
+                        <w:t>водіїв під час відряджень</w:t>
                       </w:r>
                     </w:p>
                   </w:txbxContent>
@@ -1071,6 +1083,9 @@
     <w:bookmarkEnd w:id="1"/>
     <w:p>
       <w:pPr>
+        <w:tabs>
+          <w:tab w:val="left" w:pos="1655"/>
+        </w:tabs>
         <w:ind w:firstLine="0"/>
         <w:jc w:val="left"/>
         <w:rPr>
@@ -1095,6 +1110,13 @@
       </w:r>
       <w:bookmarkEnd w:id="2"/>
       <w:bookmarkEnd w:id="3"/>
+      <w:r>
+        <w:rPr>
+          <w:b/>
+          <w:sz w:val="32"/>
+        </w:rPr>
+        <w:tab/>
+      </w:r>
     </w:p>
     <w:p>
       <w:pPr>
@@ -1102,9 +1124,10 @@
         <w:rPr>
           <w:rFonts w:asciiTheme="minorHAnsi" w:eastAsiaTheme="minorEastAsia" w:hAnsiTheme="minorHAnsi" w:cstheme="minorBidi"/>
           <w:noProof/>
-          <w:sz w:val="22"/>
-          <w:szCs w:val="22"/>
-          <w:lang w:val="ru-RU" w:eastAsia="ru-RU"/>
+          <w:kern w:val="2"/>
+          <w:sz w:val="24"/>
+          <w:lang w:eastAsia="uk-UA"/>
+          <w14:ligatures w14:val="standardContextual"/>
         </w:rPr>
       </w:pPr>
       <w:r>
@@ -1116,7 +1139,7 @@
       <w:r>
         <w:fldChar w:fldCharType="separate"/>
       </w:r>
-      <w:hyperlink w:anchor="_Toc150854328" w:history="1">
+      <w:hyperlink w:anchor="_Toc185673853" w:history="1">
         <w:r>
           <w:rPr>
             <w:rStyle w:val="afe"/>
@@ -1143,7 +1166,7 @@
             <w:noProof/>
             <w:webHidden/>
           </w:rPr>
-          <w:instrText xml:space="preserve"> PAGEREF _Toc150854328 \h </w:instrText>
+          <w:instrText xml:space="preserve"> PAGEREF _Toc185673853 \h </w:instrText>
         </w:r>
         <w:r>
           <w:rPr>
@@ -1180,12 +1203,13 @@
         <w:rPr>
           <w:rFonts w:asciiTheme="minorHAnsi" w:eastAsiaTheme="minorEastAsia" w:hAnsiTheme="minorHAnsi" w:cstheme="minorBidi"/>
           <w:noProof/>
-          <w:sz w:val="22"/>
-          <w:szCs w:val="22"/>
-          <w:lang w:val="ru-RU" w:eastAsia="ru-RU"/>
-        </w:rPr>
-      </w:pPr>
-      <w:hyperlink w:anchor="_Toc150854329" w:history="1">
+          <w:kern w:val="2"/>
+          <w:sz w:val="24"/>
+          <w:lang w:eastAsia="uk-UA"/>
+          <w14:ligatures w14:val="standardContextual"/>
+        </w:rPr>
+      </w:pPr>
+      <w:hyperlink w:anchor="_Toc185673854" w:history="1">
         <w:r>
           <w:rPr>
             <w:rStyle w:val="afe"/>
@@ -1212,7 +1236,7 @@
             <w:noProof/>
             <w:webHidden/>
           </w:rPr>
-          <w:instrText xml:space="preserve"> PAGEREF _Toc150854329 \h </w:instrText>
+          <w:instrText xml:space="preserve"> PAGEREF _Toc185673854 \h </w:instrText>
         </w:r>
         <w:r>
           <w:rPr>
@@ -1249,12 +1273,13 @@
         <w:rPr>
           <w:rFonts w:asciiTheme="minorHAnsi" w:eastAsiaTheme="minorEastAsia" w:hAnsiTheme="minorHAnsi" w:cstheme="minorBidi"/>
           <w:noProof/>
-          <w:sz w:val="22"/>
-          <w:szCs w:val="22"/>
-          <w:lang w:val="ru-RU" w:eastAsia="ru-RU"/>
-        </w:rPr>
-      </w:pPr>
-      <w:hyperlink w:anchor="_Toc150854330" w:history="1">
+          <w:kern w:val="2"/>
+          <w:sz w:val="24"/>
+          <w:lang w:eastAsia="uk-UA"/>
+          <w14:ligatures w14:val="standardContextual"/>
+        </w:rPr>
+      </w:pPr>
+      <w:hyperlink w:anchor="_Toc185673855" w:history="1">
         <w:r>
           <w:rPr>
             <w:rStyle w:val="afe"/>
@@ -1281,7 +1306,7 @@
             <w:noProof/>
             <w:webHidden/>
           </w:rPr>
-          <w:instrText xml:space="preserve"> PAGEREF _Toc150854330 \h </w:instrText>
+          <w:instrText xml:space="preserve"> PAGEREF _Toc185673855 \h </w:instrText>
         </w:r>
         <w:r>
           <w:rPr>
@@ -1301,7 +1326,7 @@
             <w:noProof/>
             <w:webHidden/>
           </w:rPr>
-          <w:t>5</w:t>
+          <w:t>6</w:t>
         </w:r>
         <w:r>
           <w:rPr>
@@ -1318,12 +1343,13 @@
         <w:rPr>
           <w:rFonts w:asciiTheme="minorHAnsi" w:eastAsiaTheme="minorEastAsia" w:hAnsiTheme="minorHAnsi" w:cstheme="minorBidi"/>
           <w:noProof/>
-          <w:sz w:val="22"/>
-          <w:szCs w:val="22"/>
-          <w:lang w:val="ru-RU" w:eastAsia="ru-RU"/>
-        </w:rPr>
-      </w:pPr>
-      <w:hyperlink w:anchor="_Toc150854331" w:history="1">
+          <w:kern w:val="2"/>
+          <w:sz w:val="24"/>
+          <w:lang w:eastAsia="uk-UA"/>
+          <w14:ligatures w14:val="standardContextual"/>
+        </w:rPr>
+      </w:pPr>
+      <w:hyperlink w:anchor="_Toc185673856" w:history="1">
         <w:r>
           <w:rPr>
             <w:rStyle w:val="afe"/>
@@ -1350,7 +1376,7 @@
             <w:noProof/>
             <w:webHidden/>
           </w:rPr>
-          <w:instrText xml:space="preserve"> PAGEREF _Toc150854331 \h </w:instrText>
+          <w:instrText xml:space="preserve"> PAGEREF _Toc185673856 \h </w:instrText>
         </w:r>
         <w:r>
           <w:rPr>
@@ -1370,7 +1396,7 @@
             <w:noProof/>
             <w:webHidden/>
           </w:rPr>
-          <w:t>6</w:t>
+          <w:t>7</w:t>
         </w:r>
         <w:r>
           <w:rPr>
@@ -1387,12 +1413,13 @@
         <w:rPr>
           <w:rFonts w:asciiTheme="minorHAnsi" w:eastAsiaTheme="minorEastAsia" w:hAnsiTheme="minorHAnsi" w:cstheme="minorBidi"/>
           <w:noProof/>
-          <w:sz w:val="22"/>
-          <w:szCs w:val="22"/>
-          <w:lang w:val="ru-RU" w:eastAsia="ru-RU"/>
-        </w:rPr>
-      </w:pPr>
-      <w:hyperlink w:anchor="_Toc150854332" w:history="1">
+          <w:kern w:val="2"/>
+          <w:sz w:val="24"/>
+          <w:lang w:eastAsia="uk-UA"/>
+          <w14:ligatures w14:val="standardContextual"/>
+        </w:rPr>
+      </w:pPr>
+      <w:hyperlink w:anchor="_Toc185673857" w:history="1">
         <w:r>
           <w:rPr>
             <w:rStyle w:val="afe"/>
@@ -1419,7 +1446,7 @@
             <w:noProof/>
             <w:webHidden/>
           </w:rPr>
-          <w:instrText xml:space="preserve"> PAGEREF _Toc150854332 \h </w:instrText>
+          <w:instrText xml:space="preserve"> PAGEREF _Toc185673857 \h </w:instrText>
         </w:r>
         <w:r>
           <w:rPr>
@@ -1439,7 +1466,7 @@
             <w:noProof/>
             <w:webHidden/>
           </w:rPr>
-          <w:t>7</w:t>
+          <w:t>8</w:t>
         </w:r>
         <w:r>
           <w:rPr>
@@ -1456,12 +1483,13 @@
         <w:rPr>
           <w:rFonts w:asciiTheme="minorHAnsi" w:eastAsiaTheme="minorEastAsia" w:hAnsiTheme="minorHAnsi" w:cstheme="minorBidi"/>
           <w:noProof/>
-          <w:sz w:val="22"/>
-          <w:szCs w:val="22"/>
-          <w:lang w:val="ru-RU" w:eastAsia="ru-RU"/>
-        </w:rPr>
-      </w:pPr>
-      <w:hyperlink w:anchor="_Toc150854333" w:history="1">
+          <w:kern w:val="2"/>
+          <w:sz w:val="24"/>
+          <w:lang w:eastAsia="uk-UA"/>
+          <w14:ligatures w14:val="standardContextual"/>
+        </w:rPr>
+      </w:pPr>
+      <w:hyperlink w:anchor="_Toc185673858" w:history="1">
         <w:r>
           <w:rPr>
             <w:rStyle w:val="afe"/>
@@ -1488,7 +1516,7 @@
             <w:noProof/>
             <w:webHidden/>
           </w:rPr>
-          <w:instrText xml:space="preserve"> PAGEREF _Toc150854333 \h </w:instrText>
+          <w:instrText xml:space="preserve"> PAGEREF _Toc185673858 \h </w:instrText>
         </w:r>
         <w:r>
           <w:rPr>
@@ -1508,7 +1536,7 @@
             <w:noProof/>
             <w:webHidden/>
           </w:rPr>
-          <w:t>7</w:t>
+          <w:t>8</w:t>
         </w:r>
         <w:r>
           <w:rPr>
@@ -1525,12 +1553,13 @@
         <w:rPr>
           <w:rFonts w:asciiTheme="minorHAnsi" w:eastAsiaTheme="minorEastAsia" w:hAnsiTheme="minorHAnsi" w:cstheme="minorBidi"/>
           <w:noProof/>
-          <w:sz w:val="22"/>
-          <w:szCs w:val="22"/>
-          <w:lang w:val="ru-RU" w:eastAsia="ru-RU"/>
-        </w:rPr>
-      </w:pPr>
-      <w:hyperlink w:anchor="_Toc150854334" w:history="1">
+          <w:kern w:val="2"/>
+          <w:sz w:val="24"/>
+          <w:lang w:eastAsia="uk-UA"/>
+          <w14:ligatures w14:val="standardContextual"/>
+        </w:rPr>
+      </w:pPr>
+      <w:hyperlink w:anchor="_Toc185673859" w:history="1">
         <w:r>
           <w:rPr>
             <w:rStyle w:val="afe"/>
@@ -1557,7 +1586,7 @@
             <w:noProof/>
             <w:webHidden/>
           </w:rPr>
-          <w:instrText xml:space="preserve"> PAGEREF _Toc150854334 \h </w:instrText>
+          <w:instrText xml:space="preserve"> PAGEREF _Toc185673859 \h </w:instrText>
         </w:r>
         <w:r>
           <w:rPr>
@@ -1577,7 +1606,7 @@
             <w:noProof/>
             <w:webHidden/>
           </w:rPr>
-          <w:t>8</w:t>
+          <w:t>9</w:t>
         </w:r>
         <w:r>
           <w:rPr>
@@ -1594,12 +1623,13 @@
         <w:rPr>
           <w:rFonts w:asciiTheme="minorHAnsi" w:eastAsiaTheme="minorEastAsia" w:hAnsiTheme="minorHAnsi" w:cstheme="minorBidi"/>
           <w:noProof/>
-          <w:sz w:val="22"/>
-          <w:szCs w:val="22"/>
-          <w:lang w:val="ru-RU" w:eastAsia="ru-RU"/>
-        </w:rPr>
-      </w:pPr>
-      <w:hyperlink w:anchor="_Toc150854335" w:history="1">
+          <w:kern w:val="2"/>
+          <w:sz w:val="24"/>
+          <w:lang w:eastAsia="uk-UA"/>
+          <w14:ligatures w14:val="standardContextual"/>
+        </w:rPr>
+      </w:pPr>
+      <w:hyperlink w:anchor="_Toc185673860" w:history="1">
         <w:r>
           <w:rPr>
             <w:rStyle w:val="afe"/>
@@ -1626,7 +1656,7 @@
             <w:noProof/>
             <w:webHidden/>
           </w:rPr>
-          <w:instrText xml:space="preserve"> PAGEREF _Toc150854335 \h </w:instrText>
+          <w:instrText xml:space="preserve"> PAGEREF _Toc185673860 \h </w:instrText>
         </w:r>
         <w:r>
           <w:rPr>
@@ -1646,7 +1676,7 @@
             <w:noProof/>
             <w:webHidden/>
           </w:rPr>
-          <w:t>8</w:t>
+          <w:t>9</w:t>
         </w:r>
         <w:r>
           <w:rPr>
@@ -1663,12 +1693,13 @@
         <w:rPr>
           <w:rFonts w:asciiTheme="minorHAnsi" w:eastAsiaTheme="minorEastAsia" w:hAnsiTheme="minorHAnsi" w:cstheme="minorBidi"/>
           <w:noProof/>
-          <w:sz w:val="22"/>
-          <w:szCs w:val="22"/>
-          <w:lang w:val="ru-RU" w:eastAsia="ru-RU"/>
-        </w:rPr>
-      </w:pPr>
-      <w:hyperlink w:anchor="_Toc150854336" w:history="1">
+          <w:kern w:val="2"/>
+          <w:sz w:val="24"/>
+          <w:lang w:eastAsia="uk-UA"/>
+          <w14:ligatures w14:val="standardContextual"/>
+        </w:rPr>
+      </w:pPr>
+      <w:hyperlink w:anchor="_Toc185673861" w:history="1">
         <w:r>
           <w:rPr>
             <w:rStyle w:val="afe"/>
@@ -1695,7 +1726,7 @@
             <w:noProof/>
             <w:webHidden/>
           </w:rPr>
-          <w:instrText xml:space="preserve"> PAGEREF _Toc150854336 \h </w:instrText>
+          <w:instrText xml:space="preserve"> PAGEREF _Toc185673861 \h </w:instrText>
         </w:r>
         <w:r>
           <w:rPr>
@@ -1715,7 +1746,7 @@
             <w:noProof/>
             <w:webHidden/>
           </w:rPr>
-          <w:t>10</w:t>
+          <w:t>11</w:t>
         </w:r>
         <w:r>
           <w:rPr>
@@ -1732,12 +1763,13 @@
         <w:rPr>
           <w:rFonts w:asciiTheme="minorHAnsi" w:eastAsiaTheme="minorEastAsia" w:hAnsiTheme="minorHAnsi" w:cstheme="minorBidi"/>
           <w:noProof/>
-          <w:sz w:val="22"/>
-          <w:szCs w:val="22"/>
-          <w:lang w:val="ru-RU" w:eastAsia="ru-RU"/>
-        </w:rPr>
-      </w:pPr>
-      <w:hyperlink w:anchor="_Toc150854337" w:history="1">
+          <w:kern w:val="2"/>
+          <w:sz w:val="24"/>
+          <w:lang w:eastAsia="uk-UA"/>
+          <w14:ligatures w14:val="standardContextual"/>
+        </w:rPr>
+      </w:pPr>
+      <w:hyperlink w:anchor="_Toc185673862" w:history="1">
         <w:r>
           <w:rPr>
             <w:rStyle w:val="afe"/>
@@ -1764,7 +1796,7 @@
             <w:noProof/>
             <w:webHidden/>
           </w:rPr>
-          <w:instrText xml:space="preserve"> PAGEREF _Toc150854337 \h </w:instrText>
+          <w:instrText xml:space="preserve"> PAGEREF _Toc185673862 \h </w:instrText>
         </w:r>
         <w:r>
           <w:rPr>
@@ -1784,7 +1816,7 @@
             <w:noProof/>
             <w:webHidden/>
           </w:rPr>
-          <w:t>11</w:t>
+          <w:t>12</w:t>
         </w:r>
         <w:r>
           <w:rPr>
@@ -1801,12 +1833,13 @@
         <w:rPr>
           <w:rFonts w:asciiTheme="minorHAnsi" w:eastAsiaTheme="minorEastAsia" w:hAnsiTheme="minorHAnsi" w:cstheme="minorBidi"/>
           <w:noProof/>
-          <w:sz w:val="22"/>
-          <w:szCs w:val="22"/>
-          <w:lang w:val="ru-RU" w:eastAsia="ru-RU"/>
-        </w:rPr>
-      </w:pPr>
-      <w:hyperlink w:anchor="_Toc150854338" w:history="1">
+          <w:kern w:val="2"/>
+          <w:sz w:val="24"/>
+          <w:lang w:eastAsia="uk-UA"/>
+          <w14:ligatures w14:val="standardContextual"/>
+        </w:rPr>
+      </w:pPr>
+      <w:hyperlink w:anchor="_Toc185673863" w:history="1">
         <w:r>
           <w:rPr>
             <w:rStyle w:val="afe"/>
@@ -1833,7 +1866,7 @@
             <w:noProof/>
             <w:webHidden/>
           </w:rPr>
-          <w:instrText xml:space="preserve"> PAGEREF _Toc150854338 \h </w:instrText>
+          <w:instrText xml:space="preserve"> PAGEREF _Toc185673863 \h </w:instrText>
         </w:r>
         <w:r>
           <w:rPr>
@@ -1853,7 +1886,7 @@
             <w:noProof/>
             <w:webHidden/>
           </w:rPr>
-          <w:t>12</w:t>
+          <w:t>13</w:t>
         </w:r>
         <w:r>
           <w:rPr>
@@ -1870,12 +1903,13 @@
         <w:rPr>
           <w:rFonts w:asciiTheme="minorHAnsi" w:eastAsiaTheme="minorEastAsia" w:hAnsiTheme="minorHAnsi" w:cstheme="minorBidi"/>
           <w:noProof/>
-          <w:sz w:val="22"/>
-          <w:szCs w:val="22"/>
-          <w:lang w:val="ru-RU" w:eastAsia="ru-RU"/>
-        </w:rPr>
-      </w:pPr>
-      <w:hyperlink w:anchor="_Toc150854339" w:history="1">
+          <w:kern w:val="2"/>
+          <w:sz w:val="24"/>
+          <w:lang w:eastAsia="uk-UA"/>
+          <w14:ligatures w14:val="standardContextual"/>
+        </w:rPr>
+      </w:pPr>
+      <w:hyperlink w:anchor="_Toc185673864" w:history="1">
         <w:r>
           <w:rPr>
             <w:rStyle w:val="afe"/>
@@ -1902,7 +1936,7 @@
             <w:noProof/>
             <w:webHidden/>
           </w:rPr>
-          <w:instrText xml:space="preserve"> PAGEREF _Toc150854339 \h </w:instrText>
+          <w:instrText xml:space="preserve"> PAGEREF _Toc185673864 \h </w:instrText>
         </w:r>
         <w:r>
           <w:rPr>
@@ -1922,7 +1956,7 @@
             <w:noProof/>
             <w:webHidden/>
           </w:rPr>
-          <w:t>14</w:t>
+          <w:t>15</w:t>
         </w:r>
         <w:r>
           <w:rPr>
@@ -1939,12 +1973,13 @@
         <w:rPr>
           <w:rFonts w:asciiTheme="minorHAnsi" w:eastAsiaTheme="minorEastAsia" w:hAnsiTheme="minorHAnsi" w:cstheme="minorBidi"/>
           <w:noProof/>
-          <w:sz w:val="22"/>
-          <w:szCs w:val="22"/>
-          <w:lang w:val="ru-RU" w:eastAsia="ru-RU"/>
-        </w:rPr>
-      </w:pPr>
-      <w:hyperlink w:anchor="_Toc150854340" w:history="1">
+          <w:kern w:val="2"/>
+          <w:sz w:val="24"/>
+          <w:lang w:eastAsia="uk-UA"/>
+          <w14:ligatures w14:val="standardContextual"/>
+        </w:rPr>
+      </w:pPr>
+      <w:hyperlink w:anchor="_Toc185673865" w:history="1">
         <w:r>
           <w:rPr>
             <w:rStyle w:val="afe"/>
@@ -1971,7 +2006,7 @@
             <w:noProof/>
             <w:webHidden/>
           </w:rPr>
-          <w:instrText xml:space="preserve"> PAGEREF _Toc150854340 \h </w:instrText>
+          <w:instrText xml:space="preserve"> PAGEREF _Toc185673865 \h </w:instrText>
         </w:r>
         <w:r>
           <w:rPr>
@@ -1991,7 +2026,7 @@
             <w:noProof/>
             <w:webHidden/>
           </w:rPr>
-          <w:t>15</w:t>
+          <w:t>16</w:t>
         </w:r>
         <w:r>
           <w:rPr>
@@ -2008,12 +2043,13 @@
         <w:rPr>
           <w:rFonts w:asciiTheme="minorHAnsi" w:eastAsiaTheme="minorEastAsia" w:hAnsiTheme="minorHAnsi" w:cstheme="minorBidi"/>
           <w:noProof/>
-          <w:sz w:val="22"/>
-          <w:szCs w:val="22"/>
-          <w:lang w:val="ru-RU" w:eastAsia="ru-RU"/>
-        </w:rPr>
-      </w:pPr>
-      <w:hyperlink w:anchor="_Toc150854341" w:history="1">
+          <w:kern w:val="2"/>
+          <w:sz w:val="24"/>
+          <w:lang w:eastAsia="uk-UA"/>
+          <w14:ligatures w14:val="standardContextual"/>
+        </w:rPr>
+      </w:pPr>
+      <w:hyperlink w:anchor="_Toc185673866" w:history="1">
         <w:r>
           <w:rPr>
             <w:rStyle w:val="afe"/>
@@ -2048,7 +2084,7 @@
             <w:noProof/>
             <w:webHidden/>
           </w:rPr>
-          <w:instrText xml:space="preserve"> PAGEREF _Toc150854341 \h </w:instrText>
+          <w:instrText xml:space="preserve"> PAGEREF _Toc185673866 \h </w:instrText>
         </w:r>
         <w:r>
           <w:rPr>
@@ -2068,7 +2104,7 @@
             <w:noProof/>
             <w:webHidden/>
           </w:rPr>
-          <w:t>16</w:t>
+          <w:t>17</w:t>
         </w:r>
         <w:r>
           <w:rPr>
@@ -2085,12 +2121,13 @@
         <w:rPr>
           <w:rFonts w:asciiTheme="minorHAnsi" w:eastAsiaTheme="minorEastAsia" w:hAnsiTheme="minorHAnsi" w:cstheme="minorBidi"/>
           <w:noProof/>
-          <w:sz w:val="22"/>
-          <w:szCs w:val="22"/>
-          <w:lang w:val="ru-RU" w:eastAsia="ru-RU"/>
-        </w:rPr>
-      </w:pPr>
-      <w:hyperlink w:anchor="_Toc150854342" w:history="1">
+          <w:kern w:val="2"/>
+          <w:sz w:val="24"/>
+          <w:lang w:eastAsia="uk-UA"/>
+          <w14:ligatures w14:val="standardContextual"/>
+        </w:rPr>
+      </w:pPr>
+      <w:hyperlink w:anchor="_Toc185673867" w:history="1">
         <w:r>
           <w:rPr>
             <w:rStyle w:val="afe"/>
@@ -2140,7 +2177,7 @@
             <w:noProof/>
             <w:webHidden/>
           </w:rPr>
-          <w:instrText xml:space="preserve"> PAGEREF _Toc150854342 \h </w:instrText>
+          <w:instrText xml:space="preserve"> PAGEREF _Toc185673867 \h </w:instrText>
         </w:r>
         <w:r>
           <w:rPr>
@@ -2160,7 +2197,7 @@
             <w:noProof/>
             <w:webHidden/>
           </w:rPr>
-          <w:t>17</w:t>
+          <w:t>18</w:t>
         </w:r>
         <w:r>
           <w:rPr>
@@ -2177,12 +2214,13 @@
         <w:rPr>
           <w:rFonts w:asciiTheme="minorHAnsi" w:eastAsiaTheme="minorEastAsia" w:hAnsiTheme="minorHAnsi" w:cstheme="minorBidi"/>
           <w:noProof/>
-          <w:sz w:val="22"/>
-          <w:szCs w:val="22"/>
-          <w:lang w:val="ru-RU" w:eastAsia="ru-RU"/>
-        </w:rPr>
-      </w:pPr>
-      <w:hyperlink w:anchor="_Toc150854343" w:history="1">
+          <w:kern w:val="2"/>
+          <w:sz w:val="24"/>
+          <w:lang w:eastAsia="uk-UA"/>
+          <w14:ligatures w14:val="standardContextual"/>
+        </w:rPr>
+      </w:pPr>
+      <w:hyperlink w:anchor="_Toc185673868" w:history="1">
         <w:r>
           <w:rPr>
             <w:rStyle w:val="afe"/>
@@ -2232,7 +2270,7 @@
             <w:noProof/>
             <w:webHidden/>
           </w:rPr>
-          <w:instrText xml:space="preserve"> PAGEREF _Toc150854343 \h </w:instrText>
+          <w:instrText xml:space="preserve"> PAGEREF _Toc185673868 \h </w:instrText>
         </w:r>
         <w:r>
           <w:rPr>
@@ -2252,7 +2290,7 @@
             <w:noProof/>
             <w:webHidden/>
           </w:rPr>
-          <w:t>18</w:t>
+          <w:t>19</w:t>
         </w:r>
         <w:r>
           <w:rPr>
@@ -2269,12 +2307,13 @@
         <w:rPr>
           <w:rFonts w:asciiTheme="minorHAnsi" w:eastAsiaTheme="minorEastAsia" w:hAnsiTheme="minorHAnsi" w:cstheme="minorBidi"/>
           <w:noProof/>
-          <w:sz w:val="22"/>
-          <w:szCs w:val="22"/>
-          <w:lang w:val="ru-RU" w:eastAsia="ru-RU"/>
-        </w:rPr>
-      </w:pPr>
-      <w:hyperlink w:anchor="_Toc150854344" w:history="1">
+          <w:kern w:val="2"/>
+          <w:sz w:val="24"/>
+          <w:lang w:eastAsia="uk-UA"/>
+          <w14:ligatures w14:val="standardContextual"/>
+        </w:rPr>
+      </w:pPr>
+      <w:hyperlink w:anchor="_Toc185673869" w:history="1">
         <w:r>
           <w:rPr>
             <w:rStyle w:val="afe"/>
@@ -2316,7 +2355,7 @@
             <w:noProof/>
             <w:webHidden/>
           </w:rPr>
-          <w:instrText xml:space="preserve"> PAGEREF _Toc150854344 \h </w:instrText>
+          <w:instrText xml:space="preserve"> PAGEREF _Toc185673869 \h </w:instrText>
         </w:r>
         <w:r>
           <w:rPr>
@@ -2336,7 +2375,7 @@
             <w:noProof/>
             <w:webHidden/>
           </w:rPr>
-          <w:t>19</w:t>
+          <w:t>20</w:t>
         </w:r>
         <w:r>
           <w:rPr>
@@ -2353,12 +2392,13 @@
         <w:rPr>
           <w:rFonts w:asciiTheme="minorHAnsi" w:eastAsiaTheme="minorEastAsia" w:hAnsiTheme="minorHAnsi" w:cstheme="minorBidi"/>
           <w:noProof/>
-          <w:sz w:val="22"/>
-          <w:szCs w:val="22"/>
-          <w:lang w:val="ru-RU" w:eastAsia="ru-RU"/>
-        </w:rPr>
-      </w:pPr>
-      <w:hyperlink w:anchor="_Toc150854345" w:history="1">
+          <w:kern w:val="2"/>
+          <w:sz w:val="24"/>
+          <w:lang w:eastAsia="uk-UA"/>
+          <w14:ligatures w14:val="standardContextual"/>
+        </w:rPr>
+      </w:pPr>
+      <w:hyperlink w:anchor="_Toc185673870" w:history="1">
         <w:r>
           <w:rPr>
             <w:rStyle w:val="afe"/>
@@ -2400,7 +2440,7 @@
             <w:noProof/>
             <w:webHidden/>
           </w:rPr>
-          <w:instrText xml:space="preserve"> PAGEREF _Toc150854345 \h </w:instrText>
+          <w:instrText xml:space="preserve"> PAGEREF _Toc185673870 \h </w:instrText>
         </w:r>
         <w:r>
           <w:rPr>
@@ -2420,7 +2460,7 @@
             <w:noProof/>
             <w:webHidden/>
           </w:rPr>
-          <w:t>20</w:t>
+          <w:t>21</w:t>
         </w:r>
         <w:r>
           <w:rPr>
@@ -2437,12 +2477,13 @@
         <w:rPr>
           <w:rFonts w:asciiTheme="minorHAnsi" w:eastAsiaTheme="minorEastAsia" w:hAnsiTheme="minorHAnsi" w:cstheme="minorBidi"/>
           <w:noProof/>
-          <w:sz w:val="22"/>
-          <w:szCs w:val="22"/>
-          <w:lang w:val="ru-RU" w:eastAsia="ru-RU"/>
-        </w:rPr>
-      </w:pPr>
-      <w:hyperlink w:anchor="_Toc150854346" w:history="1">
+          <w:kern w:val="2"/>
+          <w:sz w:val="24"/>
+          <w:lang w:eastAsia="uk-UA"/>
+          <w14:ligatures w14:val="standardContextual"/>
+        </w:rPr>
+      </w:pPr>
+      <w:hyperlink w:anchor="_Toc185673871" w:history="1">
         <w:r>
           <w:rPr>
             <w:rStyle w:val="afe"/>
@@ -2484,7 +2525,7 @@
             <w:noProof/>
             <w:webHidden/>
           </w:rPr>
-          <w:instrText xml:space="preserve"> PAGEREF _Toc150854346 \h </w:instrText>
+          <w:instrText xml:space="preserve"> PAGEREF _Toc185673871 \h </w:instrText>
         </w:r>
         <w:r>
           <w:rPr>
@@ -2504,7 +2545,7 @@
             <w:noProof/>
             <w:webHidden/>
           </w:rPr>
-          <w:t>21</w:t>
+          <w:t>22</w:t>
         </w:r>
         <w:r>
           <w:rPr>
@@ -2521,12 +2562,13 @@
         <w:rPr>
           <w:rFonts w:asciiTheme="minorHAnsi" w:eastAsiaTheme="minorEastAsia" w:hAnsiTheme="minorHAnsi" w:cstheme="minorBidi"/>
           <w:noProof/>
-          <w:sz w:val="22"/>
-          <w:szCs w:val="22"/>
-          <w:lang w:val="ru-RU" w:eastAsia="ru-RU"/>
-        </w:rPr>
-      </w:pPr>
-      <w:hyperlink w:anchor="_Toc150854347" w:history="1">
+          <w:kern w:val="2"/>
+          <w:sz w:val="24"/>
+          <w:lang w:eastAsia="uk-UA"/>
+          <w14:ligatures w14:val="standardContextual"/>
+        </w:rPr>
+      </w:pPr>
+      <w:hyperlink w:anchor="_Toc185673872" w:history="1">
         <w:r>
           <w:rPr>
             <w:rStyle w:val="afe"/>
@@ -2568,7 +2610,7 @@
             <w:noProof/>
             <w:webHidden/>
           </w:rPr>
-          <w:instrText xml:space="preserve"> PAGEREF _Toc150854347 \h </w:instrText>
+          <w:instrText xml:space="preserve"> PAGEREF _Toc185673872 \h </w:instrText>
         </w:r>
         <w:r>
           <w:rPr>
@@ -2588,7 +2630,7 @@
             <w:noProof/>
             <w:webHidden/>
           </w:rPr>
-          <w:t>22</w:t>
+          <w:t>23</w:t>
         </w:r>
         <w:r>
           <w:rPr>
@@ -2618,7 +2660,7 @@
         <w:br w:type="page"/>
       </w:r>
       <w:bookmarkStart w:id="6" w:name="_Toc466537383"/>
-      <w:bookmarkStart w:id="7" w:name="_Toc150854328"/>
+      <w:bookmarkStart w:id="7" w:name="_Toc185673853"/>
       <w:r>
         <w:lastRenderedPageBreak/>
         <w:t>ВСТУП</w:t>
@@ -2709,7 +2751,15 @@
         <w:t xml:space="preserve"> нафтотранспортної системи України, яка включає 18 нафтопроводів загальною протяжністю 4569 км</w:t>
       </w:r>
       <w:r>
-        <w:t>, 51 нафтоперекачувальну станцію (НПС), 11 резервуарних парків загальною місткістю 1010 тисяч кубометрів. Роботу НПС забезпечують 176 насосних агрегатів загальною потужністю електродвигунів 356,9 тисяч кВт.</w:t>
+        <w:t xml:space="preserve">, 51 </w:t>
+      </w:r>
+      <w:proofErr w:type="spellStart"/>
+      <w:r>
+        <w:t>нафтоперекачувальну</w:t>
+      </w:r>
+      <w:proofErr w:type="spellEnd"/>
+      <w:r>
+        <w:t xml:space="preserve"> станцію (НПС), 11 резервуарних парків загальною місткістю 1010 тисяч кубометрів. Роботу НПС забезпечують 176 насосних агрегатів загальною потужністю електродвигунів 356,9 тисяч кВт.</w:t>
       </w:r>
     </w:p>
     <w:p>
@@ -2773,31 +2823,7 @@
         </w:tabs>
       </w:pPr>
       <w:r>
-        <w:t xml:space="preserve">Серед використаних інструментів була потужна і зручна IDE Microsoft </w:t>
-      </w:r>
-      <w:proofErr w:type="spellStart"/>
-      <w:r>
-        <w:t>Visual</w:t>
-      </w:r>
-      <w:proofErr w:type="spellEnd"/>
-      <w:r>
-        <w:t xml:space="preserve"> </w:t>
-      </w:r>
-      <w:proofErr w:type="spellStart"/>
-      <w:r>
-        <w:t>Studio</w:t>
-      </w:r>
-      <w:proofErr w:type="spellEnd"/>
-      <w:r>
-        <w:t xml:space="preserve"> </w:t>
-      </w:r>
-      <w:proofErr w:type="spellStart"/>
-      <w:r>
-        <w:t>Code</w:t>
-      </w:r>
-      <w:proofErr w:type="spellEnd"/>
-      <w:r>
-        <w:t xml:space="preserve">. Цей інструмент забезпечує ефективне середовище </w:t>
+        <w:t xml:space="preserve">Серед використаних інструментів була потужна і зручна IDE Microsoft Visual Studio Code. Цей інструмент забезпечує ефективне середовище </w:t>
       </w:r>
       <w:r>
         <w:lastRenderedPageBreak/>
@@ -2819,11 +2845,19 @@
       </w:r>
       <w:proofErr w:type="spellEnd"/>
       <w:r>
+        <w:t xml:space="preserve"> Firebase </w:t>
+      </w:r>
+      <w:proofErr w:type="spellStart"/>
+      <w:r>
+        <w:t>Command</w:t>
+      </w:r>
+      <w:proofErr w:type="spellEnd"/>
+      <w:r>
         <w:t xml:space="preserve"> </w:t>
       </w:r>
       <w:proofErr w:type="spellStart"/>
       <w:r>
-        <w:t>Firebase</w:t>
+        <w:t>Line</w:t>
       </w:r>
       <w:proofErr w:type="spellEnd"/>
       <w:r>
@@ -2831,35 +2865,11 @@
       </w:r>
       <w:proofErr w:type="spellStart"/>
       <w:r>
-        <w:t>Command</w:t>
+        <w:t>Interface</w:t>
       </w:r>
       <w:proofErr w:type="spellEnd"/>
       <w:r>
-        <w:t xml:space="preserve"> </w:t>
-      </w:r>
-      <w:proofErr w:type="spellStart"/>
-      <w:r>
-        <w:t>Line</w:t>
-      </w:r>
-      <w:proofErr w:type="spellEnd"/>
-      <w:r>
-        <w:t xml:space="preserve"> </w:t>
-      </w:r>
-      <w:proofErr w:type="spellStart"/>
-      <w:r>
-        <w:t>Interface</w:t>
-      </w:r>
-      <w:proofErr w:type="spellEnd"/>
-      <w:r>
-        <w:t xml:space="preserve"> (CLI), що дозволило мені працювати з хмарними сервісами </w:t>
-      </w:r>
-      <w:proofErr w:type="spellStart"/>
-      <w:r>
-        <w:t>Firebase</w:t>
-      </w:r>
-      <w:proofErr w:type="spellEnd"/>
-      <w:r>
-        <w:t xml:space="preserve"> безпосередньо через командний рядок. Це значно пришвидшує процес розробки та тестування додатків.</w:t>
+        <w:t xml:space="preserve"> (CLI), що дозволило мені працювати з хмарними сервісами Firebase безпосередньо через командний рядок. Це значно пришвидшує процес розробки додатків.</w:t>
       </w:r>
     </w:p>
     <w:p>
@@ -2917,15 +2927,7 @@
       </w:r>
       <w:proofErr w:type="spellEnd"/>
       <w:r>
-        <w:t xml:space="preserve"> допомогла мені інтегрувати інтерактивні карти та </w:t>
-      </w:r>
-      <w:proofErr w:type="spellStart"/>
-      <w:r>
-        <w:t>геолокаційні</w:t>
-      </w:r>
-      <w:proofErr w:type="spellEnd"/>
-      <w:r>
-        <w:t xml:space="preserve"> сервіси у додаток, що значно підвищило його функціональність.</w:t>
+        <w:t xml:space="preserve"> допомогла мені інтегрувати інтерактивні карти та геолокаційні сервіси у додаток, що значно підвищило його функціональність.</w:t>
       </w:r>
     </w:p>
     <w:p>
@@ -2935,32 +2937,14 @@
         </w:tabs>
       </w:pPr>
       <w:r>
-        <w:t xml:space="preserve">Під час практики я також працював із </w:t>
-      </w:r>
-      <w:proofErr w:type="spellStart"/>
-      <w:r>
-        <w:t>Figma</w:t>
-      </w:r>
-      <w:proofErr w:type="spellEnd"/>
+        <w:t>Під час практики я також працював із Figma</w:t>
+      </w:r>
       <w:r>
         <w:t xml:space="preserve"> –</w:t>
       </w:r>
       <w:r>
-        <w:t xml:space="preserve"> сучасним інструментом для дизайну інтерфейсів. Завдяки </w:t>
-      </w:r>
-      <w:proofErr w:type="spellStart"/>
-      <w:r>
-        <w:t>Figma</w:t>
-      </w:r>
-      <w:proofErr w:type="spellEnd"/>
-      <w:r>
-        <w:t xml:space="preserve"> я створив прототипи додатків, які дозволили наочно уявити кінцевий продукт ще до початку </w:t>
-      </w:r>
-      <w:proofErr w:type="spellStart"/>
-      <w:r>
-        <w:t>кодування.</w:t>
-      </w:r>
-      <w:proofErr w:type="spellEnd"/>
+        <w:t xml:space="preserve"> сучасним інструментом для дизайну інтерфейсів. Завдяки Figma я створив прототипи додатків, які дозволили наочно уявити кінцевий продукт ще до початку кодування.</w:t>
+      </w:r>
     </w:p>
     <w:p>
       <w:pPr>
@@ -3011,21 +2995,14 @@
       </w:r>
       <w:proofErr w:type="spellEnd"/>
       <w:r>
-        <w:t xml:space="preserve"> я зміг розробляти </w:t>
-      </w:r>
-      <w:proofErr w:type="spellStart"/>
-      <w:r>
-        <w:t>кросплатформенні</w:t>
-      </w:r>
-      <w:proofErr w:type="spellEnd"/>
-      <w:r>
-        <w:t xml:space="preserve"> додатки з багатим функціоналом і сучасним дизайном. Цей фреймворк забезпечує високу швидкість розробки та дозволяє створювати додатки для </w:t>
-      </w:r>
-      <w:proofErr w:type="spellStart"/>
-      <w:r>
-        <w:t>iOS</w:t>
-      </w:r>
-      <w:proofErr w:type="spellEnd"/>
+        <w:t xml:space="preserve"> я зміг розробляти кросплатформенні додатки з багатим функціоналом і сучасним дизайном. Цей фреймворк забезпечує високу швидкість розробки та дозволяє створювати додатки для </w:t>
+      </w:r>
+      <w:r>
+        <w:rPr>
+          <w:lang w:val="en-US"/>
+        </w:rPr>
+        <w:t>Windows</w:t>
+      </w:r>
       <w:r>
         <w:t xml:space="preserve"> та </w:t>
       </w:r>
@@ -3045,313 +3022,250 @@
         </w:tabs>
       </w:pPr>
       <w:r>
-        <w:t xml:space="preserve">Я також вивчив роботу з базою даних </w:t>
+        <w:t xml:space="preserve">Я також вивчив роботу з базою даних Firebase та її компонентами, такими як Firebase Firestore, Firebase </w:t>
       </w:r>
       <w:proofErr w:type="spellStart"/>
       <w:r>
-        <w:t>Firebase</w:t>
+        <w:t>Authentication</w:t>
       </w:r>
       <w:proofErr w:type="spellEnd"/>
       <w:r>
-        <w:t xml:space="preserve"> та її компонентами, такими як </w:t>
+        <w:t xml:space="preserve"> та Firebase </w:t>
       </w:r>
       <w:proofErr w:type="spellStart"/>
       <w:r>
-        <w:t>Firebase</w:t>
+        <w:t>Realtime</w:t>
       </w:r>
       <w:proofErr w:type="spellEnd"/>
       <w:r>
-        <w:t xml:space="preserve"> Firestore, </w:t>
+        <w:t xml:space="preserve"> </w:t>
       </w:r>
       <w:proofErr w:type="spellStart"/>
       <w:r>
-        <w:t>Firebase</w:t>
+        <w:t>Database</w:t>
       </w:r>
       <w:proofErr w:type="spellEnd"/>
       <w:r>
+        <w:t xml:space="preserve">. Firestore забезпечує зручне зберігання даних із можливістю масштабування, Firebase </w:t>
+      </w:r>
+      <w:proofErr w:type="spellStart"/>
+      <w:r>
+        <w:t>Authentication</w:t>
+      </w:r>
+      <w:proofErr w:type="spellEnd"/>
+      <w:r>
+        <w:t xml:space="preserve"> –</w:t>
+      </w:r>
+      <w:r>
+        <w:t xml:space="preserve"> простий спосіб реалізації автентифікації користувачів, а </w:t>
+      </w:r>
+      <w:proofErr w:type="spellStart"/>
+      <w:r>
+        <w:t>Realtime</w:t>
+      </w:r>
+      <w:proofErr w:type="spellEnd"/>
+      <w:r>
         <w:t xml:space="preserve"> </w:t>
       </w:r>
       <w:proofErr w:type="spellStart"/>
       <w:r>
-        <w:t>Authentication</w:t>
+        <w:t>Database</w:t>
       </w:r>
       <w:proofErr w:type="spellEnd"/>
       <w:r>
-        <w:t xml:space="preserve"> та </w:t>
-      </w:r>
-      <w:proofErr w:type="spellStart"/>
-      <w:r>
-        <w:t>Firebase</w:t>
-      </w:r>
-      <w:proofErr w:type="spellEnd"/>
-      <w:r>
-        <w:t xml:space="preserve"> </w:t>
-      </w:r>
-      <w:proofErr w:type="spellStart"/>
-      <w:r>
-        <w:t>Realtime</w:t>
-      </w:r>
-      <w:proofErr w:type="spellEnd"/>
-      <w:r>
-        <w:t xml:space="preserve"> </w:t>
-      </w:r>
-      <w:proofErr w:type="spellStart"/>
-      <w:r>
-        <w:t>Database</w:t>
-      </w:r>
-      <w:proofErr w:type="spellEnd"/>
-      <w:r>
-        <w:t xml:space="preserve">. Firestore забезпечує зручне зберігання даних із можливістю масштабування, </w:t>
-      </w:r>
-      <w:proofErr w:type="spellStart"/>
-      <w:r>
-        <w:t>Firebase</w:t>
-      </w:r>
-      <w:proofErr w:type="spellEnd"/>
-      <w:r>
-        <w:t xml:space="preserve"> </w:t>
-      </w:r>
-      <w:proofErr w:type="spellStart"/>
-      <w:r>
-        <w:t>Authentication</w:t>
-      </w:r>
-      <w:proofErr w:type="spellEnd"/>
-      <w:r>
-        <w:t xml:space="preserve"> –</w:t>
-      </w:r>
-      <w:r>
-        <w:t xml:space="preserve"> простий спосіб реалізації автентифікації користувачів, а </w:t>
-      </w:r>
-      <w:proofErr w:type="spellStart"/>
-      <w:r>
-        <w:t>Realtime</w:t>
-      </w:r>
-      <w:proofErr w:type="spellEnd"/>
-      <w:r>
-        <w:t xml:space="preserve"> </w:t>
-      </w:r>
-      <w:proofErr w:type="spellStart"/>
-      <w:r>
-        <w:t>Database</w:t>
-      </w:r>
-      <w:proofErr w:type="spellEnd"/>
-      <w:r>
         <w:t xml:space="preserve"> дозволяє обмінюватися даними в реальному часі, що є важливим для створення інтерактивних додатків.</w:t>
-      </w:r>
-      <w:r>
-        <w:br w:type="page"/>
       </w:r>
       <w:bookmarkStart w:id="8" w:name="_Toc404625633"/>
       <w:bookmarkStart w:id="9" w:name="_Toc435019429"/>
       <w:bookmarkStart w:id="10" w:name="_Toc466537384"/>
-      <w:bookmarkStart w:id="11" w:name="_Toc150854329"/>
-      <w:r>
+    </w:p>
+    <w:p>
+      <w:pPr>
+        <w:spacing w:line="240" w:lineRule="auto"/>
+        <w:ind w:firstLine="0"/>
+        <w:jc w:val="left"/>
+      </w:pPr>
+      <w:r>
+        <w:br w:type="page"/>
+      </w:r>
+    </w:p>
+    <w:p>
+      <w:pPr>
+        <w:pStyle w:val="1"/>
+        <w:rPr>
+          <w:b w:val="0"/>
+          <w:bCs w:val="0"/>
+        </w:rPr>
+      </w:pPr>
+      <w:bookmarkStart w:id="11" w:name="_Toc185673854"/>
+      <w:r>
+        <w:rPr>
+          <w:rStyle w:val="10"/>
+          <w:b/>
+          <w:bCs/>
+        </w:rPr>
         <w:lastRenderedPageBreak/>
         <w:t>1. ПОСТАНОВКА ЗА</w:t>
       </w:r>
       <w:r>
+        <w:rPr>
+          <w:rStyle w:val="10"/>
+          <w:b/>
+          <w:bCs/>
+        </w:rPr>
         <w:t>В</w:t>
       </w:r>
       <w:r>
+        <w:rPr>
+          <w:rStyle w:val="10"/>
+          <w:b/>
+          <w:bCs/>
+        </w:rPr>
         <w:t>ДА</w:t>
       </w:r>
       <w:bookmarkEnd w:id="8"/>
       <w:bookmarkEnd w:id="9"/>
       <w:bookmarkEnd w:id="10"/>
       <w:r>
+        <w:rPr>
+          <w:rStyle w:val="10"/>
+          <w:b/>
+          <w:bCs/>
+        </w:rPr>
         <w:t>ННЯ</w:t>
       </w:r>
-      <w:bookmarkEnd w:id="11"/>
-    </w:p>
-    <w:p>
-      <w:pPr>
-        <w:ind w:firstLine="0"/>
-      </w:pPr>
-      <w:r>
-        <w:rPr>
-          <w:color w:val="70AD47" w:themeColor="accent6"/>
-        </w:rPr>
-        <w:t>Опишіть коротко яке</w:t>
-      </w:r>
-      <w:r>
-        <w:rPr>
-          <w:color w:val="70AD47" w:themeColor="accent6"/>
-        </w:rPr>
-        <w:t xml:space="preserve"> </w:t>
-      </w:r>
-      <w:r>
-        <w:t>завдання Ви отримали</w:t>
-      </w:r>
-      <w:r>
-        <w:t>…</w:t>
-      </w:r>
-    </w:p>
-    <w:p>
-      <w:pPr>
-        <w:ind w:firstLine="0"/>
-      </w:pPr>
-      <w:r>
-        <w:t>Я</w:t>
-      </w:r>
-      <w:r>
-        <w:t xml:space="preserve">кі вимоги до програмного продукту </w:t>
-      </w:r>
-      <w:r>
-        <w:t xml:space="preserve">поставив </w:t>
-      </w:r>
-      <w:r>
-        <w:t>замовник</w:t>
-      </w:r>
-      <w:r>
-        <w:t>…</w:t>
-      </w:r>
-    </w:p>
-    <w:p>
-      <w:pPr>
-        <w:ind w:firstLine="0"/>
-      </w:pPr>
-      <w:r>
-        <w:t xml:space="preserve">Терміни </w:t>
-      </w:r>
-      <w:r>
-        <w:t>розробки</w:t>
-      </w:r>
-      <w:r>
-        <w:t>….</w:t>
-      </w:r>
-    </w:p>
-    <w:p>
-      <w:pPr>
-        <w:ind w:firstLine="0"/>
-      </w:pPr>
-      <w:r>
-        <w:t xml:space="preserve">Функціональність </w:t>
-      </w:r>
-      <w:r>
-        <w:t>програми</w:t>
-      </w:r>
-      <w:r>
-        <w:t>….</w:t>
-      </w:r>
-    </w:p>
-    <w:p>
-      <w:pPr>
-        <w:ind w:firstLine="0"/>
-      </w:pPr>
-      <w:r>
-        <w:t xml:space="preserve">Середовище </w:t>
-      </w:r>
-      <w:r>
-        <w:t xml:space="preserve">і мова </w:t>
-      </w:r>
-      <w:r>
-        <w:t>розробки</w:t>
-      </w:r>
-      <w:r>
-        <w:t>…</w:t>
-      </w:r>
-    </w:p>
-    <w:p>
-      <w:pPr>
-        <w:ind w:firstLine="0"/>
-      </w:pPr>
-      <w:r>
-        <w:t xml:space="preserve">Вимоги </w:t>
-      </w:r>
-      <w:r>
-        <w:t xml:space="preserve">стосовно </w:t>
-      </w:r>
-      <w:r>
-        <w:t>супров</w:t>
-      </w:r>
-      <w:r>
-        <w:t>о</w:t>
-      </w:r>
-      <w:r>
-        <w:t>д</w:t>
-      </w:r>
-      <w:r>
-        <w:t>у та реалізації нових функцій</w:t>
-      </w:r>
-      <w:r>
-        <w:rPr>
-          <w:sz w:val="24"/>
-        </w:rPr>
-        <w:t xml:space="preserve">... </w:t>
-      </w:r>
-    </w:p>
-    <w:p>
-      <w:pPr>
-        <w:ind w:firstLine="0"/>
-        <w:rPr>
-          <w:color w:val="70AD47" w:themeColor="accent6"/>
-        </w:rPr>
-      </w:pPr>
-      <w:r>
-        <w:rPr>
-          <w:color w:val="70AD47" w:themeColor="accent6"/>
-        </w:rPr>
-        <w:t>Порівняйте вашу майбутню програму з вже існуючими</w:t>
-      </w:r>
-      <w:r>
-        <w:rPr>
-          <w:color w:val="70AD47" w:themeColor="accent6"/>
-        </w:rPr>
-        <w:t xml:space="preserve"> </w:t>
-      </w:r>
-      <w:r>
-        <w:rPr>
-          <w:color w:val="70AD47" w:themeColor="accent6"/>
-        </w:rPr>
-        <w:t xml:space="preserve">на ринку продуктами аналогічного призначення </w:t>
-      </w:r>
-      <w:r>
-        <w:rPr>
-          <w:color w:val="70AD47" w:themeColor="accent6"/>
-        </w:rPr>
-        <w:t xml:space="preserve">(порівняльну характеристику у вигляді таблиці </w:t>
-      </w:r>
-      <w:r>
-        <w:rPr>
-          <w:color w:val="70AD47" w:themeColor="accent6"/>
-        </w:rPr>
-        <w:t xml:space="preserve">- </w:t>
-      </w:r>
-      <w:r>
-        <w:rPr>
-          <w:color w:val="70AD47" w:themeColor="accent6"/>
-        </w:rPr>
-        <w:t>в додат</w:t>
-      </w:r>
-      <w:r>
-        <w:rPr>
-          <w:color w:val="70AD47" w:themeColor="accent6"/>
-        </w:rPr>
-        <w:t>ок</w:t>
-      </w:r>
-      <w:r>
-        <w:rPr>
-          <w:color w:val="70AD47" w:themeColor="accent6"/>
-        </w:rPr>
-        <w:t>!)</w:t>
-      </w:r>
-    </w:p>
-    <w:p>
-      <w:pPr>
-        <w:ind w:firstLine="708"/>
-        <w:rPr>
-          <w:szCs w:val="28"/>
-        </w:rPr>
-      </w:pPr>
-    </w:p>
-    <w:p>
-      <w:pPr>
-        <w:pStyle w:val="2"/>
-      </w:pPr>
       <w:bookmarkStart w:id="12" w:name="_Toc404625634"/>
       <w:bookmarkStart w:id="13" w:name="_Toc435019430"/>
       <w:bookmarkStart w:id="14" w:name="_Toc466537385"/>
-      <w:bookmarkStart w:id="15" w:name="_Toc150854330"/>
+      <w:bookmarkEnd w:id="11"/>
+    </w:p>
+    <w:p>
+      <w:pPr>
+        <w:tabs>
+          <w:tab w:val="left" w:pos="420"/>
+        </w:tabs>
+      </w:pPr>
+      <w:r>
+        <w:t>Описаний проєкт має стати корисним інструментом для водіїв підприємства, які перебувають у відрядженнях. Мета програми</w:t>
+      </w:r>
+      <w:r>
+        <w:t xml:space="preserve"> – </w:t>
+      </w:r>
+      <w:r>
+        <w:t>забезпечити зручний доступ до важливої інфраструктури, такої як автомобільні заправки, готелі та технічні сервіси, з якими організація має укладені домовленості. Цей додаток стане ефективним засобом оптимізації витрат часу та ресурсів під час пересування водіїв.</w:t>
+      </w:r>
+    </w:p>
+    <w:p>
+      <w:pPr>
+        <w:tabs>
+          <w:tab w:val="left" w:pos="420"/>
+        </w:tabs>
+      </w:pPr>
+      <w:r>
+        <w:t xml:space="preserve">Розробка проєкту передбачає створення двох ключових компонентів: клієнтського застосунку для операційної системи </w:t>
+      </w:r>
+      <w:proofErr w:type="spellStart"/>
+      <w:r>
+        <w:t>Android</w:t>
+      </w:r>
+      <w:proofErr w:type="spellEnd"/>
+      <w:r>
+        <w:t xml:space="preserve"> та десктопного застосунку для Windows. Клієнтський застосунок надає користувачам можливість переглядати мітки інфраструктурних об’єктів на мапі. Використання інтеграції з </w:t>
+      </w:r>
+      <w:proofErr w:type="spellStart"/>
+      <w:r>
+        <w:t>Google</w:t>
+      </w:r>
+      <w:proofErr w:type="spellEnd"/>
+      <w:r>
+        <w:t xml:space="preserve"> </w:t>
+      </w:r>
+      <w:proofErr w:type="spellStart"/>
+      <w:r>
+        <w:t>Maps</w:t>
+      </w:r>
+      <w:proofErr w:type="spellEnd"/>
+      <w:r>
+        <w:t xml:space="preserve"> дозволяє водіям швидко отримувати додаткову інформацію про розташування об’єкта, а також прокладати маршрути до обраної локації. Зручність такого функціоналу забезпечує оптимізацію роботи, підвищуючи ефективність та точність пересування.</w:t>
+      </w:r>
+    </w:p>
+    <w:p>
+      <w:pPr>
+        <w:tabs>
+          <w:tab w:val="left" w:pos="420"/>
+        </w:tabs>
+      </w:pPr>
+      <w:r>
+        <w:t>Десктопний застосунок виконує іншу важливу функцію</w:t>
+      </w:r>
+      <w:r>
+        <w:t xml:space="preserve"> – </w:t>
+      </w:r>
+      <w:r>
+        <w:t>він слугує інструментом управління базою даних. Завдяки йому адміністратори можуть контролювати інформацію про об’єкти інфраструктури, вносити необхідні зміни, оновлювати дані та слідкувати за актуальністю інформації, що відображається у клієнтському застосунку. Це сприяє впевненості у тому, що водії завжди отримують найсвіжішу та найбільш достовірну інформацію.</w:t>
+      </w:r>
+    </w:p>
+    <w:p>
+      <w:pPr>
+        <w:tabs>
+          <w:tab w:val="left" w:pos="420"/>
+        </w:tabs>
+      </w:pPr>
+      <w:r>
+        <w:t>Середовище розробки для створення обох компонентів обрано Visual Studio Code, а мовою програмування</w:t>
+      </w:r>
+      <w:r>
+        <w:t xml:space="preserve"> –</w:t>
+      </w:r>
+      <w:r>
+        <w:t xml:space="preserve"> </w:t>
+      </w:r>
+      <w:proofErr w:type="spellStart"/>
+      <w:r>
+        <w:t>Dart</w:t>
+      </w:r>
+      <w:proofErr w:type="spellEnd"/>
+      <w:r>
+        <w:t xml:space="preserve">. Такий вибір пояснюється зручністю роботи у Visual Studio Code, який є потужним інструментом для написання коду, та перевагами </w:t>
+      </w:r>
+      <w:proofErr w:type="spellStart"/>
+      <w:r>
+        <w:t>Dart</w:t>
+      </w:r>
+      <w:proofErr w:type="spellEnd"/>
+      <w:r>
+        <w:t>, що забезпечує високу продуктивність і простоту створення міжплатформних рішень.</w:t>
+      </w:r>
+    </w:p>
+    <w:p>
+      <w:pPr>
+        <w:tabs>
+          <w:tab w:val="left" w:pos="420"/>
+        </w:tabs>
+      </w:pPr>
+      <w:r>
+        <w:t xml:space="preserve">Кінцевий термін розробки збігається з завершенням навчальної практики, що визначає досить обмежені часові рамки. Однак це також стимулює ефективне використання часу та ресурсів, підвищуючи продуктивність роботи над проєктом. Завершення проєкту передбачає </w:t>
+      </w:r>
+      <w:r>
+        <w:lastRenderedPageBreak/>
+        <w:t>передачу вихідного коду організації для подальшого розвитку та вдосконалення системи. Це дозволить підприємству адаптувати застосунок до нових потреб або додати функціональність, яка може виникнути в майбутньому.</w:t>
+      </w:r>
+    </w:p>
+    <w:p>
+      <w:pPr>
+        <w:tabs>
+          <w:tab w:val="left" w:pos="420"/>
+        </w:tabs>
+      </w:pPr>
+      <w:r>
+        <w:t>Фінальна версія мобільного застосунку має стати незамінним компаньйоном для водіїв, допомагаючи їм у виконанні завдань, підвищуючи ефективність їхньої роботи та забезпечуючи зручний доступ до важливої інформації в дорозі. Інтуїтивно зрозумілий інтерфейс, актуальність даних і функціональна зручність стануть основними перевагами цього програмного забезпечення, що сприятиме його успішному впровадженню в практику діяльності підприємства.</w:t>
+      </w:r>
+    </w:p>
+    <w:p>
+      <w:pPr>
+        <w:pStyle w:val="2"/>
+      </w:pPr>
+      <w:bookmarkStart w:id="15" w:name="_Toc185673855"/>
       <w:r>
         <w:t>1.1. Основні вимоги до про</w:t>
       </w:r>
@@ -3362,70 +3276,6 @@
         <w:t>дукту</w:t>
       </w:r>
       <w:bookmarkEnd w:id="15"/>
-    </w:p>
-    <w:p>
-      <w:pPr>
-        <w:ind w:firstLine="0"/>
-        <w:rPr>
-          <w:color w:val="92D050"/>
-        </w:rPr>
-      </w:pPr>
-      <w:r>
-        <w:rPr>
-          <w:color w:val="92D050"/>
-        </w:rPr>
-        <w:t xml:space="preserve">Наведіть </w:t>
-      </w:r>
-      <w:r>
-        <w:rPr>
-          <w:color w:val="92D050"/>
-        </w:rPr>
-        <w:t xml:space="preserve">перелік </w:t>
-      </w:r>
-      <w:r>
-        <w:rPr>
-          <w:color w:val="92D050"/>
-        </w:rPr>
-        <w:t xml:space="preserve">детальних вимог замовника – </w:t>
-      </w:r>
-      <w:r>
-        <w:rPr>
-          <w:color w:val="92D050"/>
-        </w:rPr>
-        <w:t xml:space="preserve">окремо </w:t>
-      </w:r>
-      <w:r>
-        <w:rPr>
-          <w:color w:val="92D050"/>
-        </w:rPr>
-        <w:t>функціональних (які можливості має надавати Ваш продукт) і нефункціональних (безпека, зручність використання, масштабованість, відмово стійкість тощо)</w:t>
-      </w:r>
-      <w:r>
-        <w:rPr>
-          <w:color w:val="92D050"/>
-        </w:rPr>
-        <w:t>.</w:t>
-      </w:r>
-    </w:p>
-    <w:p>
-      <w:pPr>
-        <w:ind w:firstLine="0"/>
-        <w:rPr>
-          <w:color w:val="92D050"/>
-        </w:rPr>
-      </w:pPr>
-      <w:r>
-        <w:rPr>
-          <w:color w:val="92D050"/>
-        </w:rPr>
-        <w:t>Візуалізуйте функціональні вимоги з допомогою діаграми прецедентів</w:t>
-      </w:r>
-      <w:r>
-        <w:rPr>
-          <w:color w:val="92D050"/>
-        </w:rPr>
-        <w:t xml:space="preserve"> (в додатки!)</w:t>
-      </w:r>
     </w:p>
     <w:p>
       <w:pPr>
@@ -3445,15 +3295,13 @@
           <w:ilvl w:val="0"/>
           <w:numId w:val="25"/>
         </w:numPr>
-        <w:rPr>
-          <w:color w:val="92D050"/>
-        </w:rPr>
-      </w:pPr>
-      <w:r>
-        <w:rPr>
-          <w:color w:val="92D050"/>
-        </w:rPr>
-        <w:t>….</w:t>
+        <w:ind w:left="426" w:hanging="426"/>
+      </w:pPr>
+      <w:r>
+        <w:t>Відтворення інфраструктурних точок на інтерактивній карті</w:t>
+      </w:r>
+      <w:r>
+        <w:t>;</w:t>
       </w:r>
     </w:p>
     <w:p>
@@ -3463,23 +3311,16 @@
           <w:ilvl w:val="0"/>
           <w:numId w:val="25"/>
         </w:numPr>
-        <w:rPr>
-          <w:color w:val="92D050"/>
-        </w:rPr>
-      </w:pPr>
-      <w:r>
-        <w:rPr>
-          <w:color w:val="92D050"/>
-        </w:rPr>
-        <w:t>…..</w:t>
-      </w:r>
-    </w:p>
-    <w:p>
-      <w:pPr>
-        <w:ind w:firstLine="0"/>
-      </w:pPr>
-      <w:r>
-        <w:t>НЕФУНКЦІОНАЛЬНІ ВИМОГИ:</w:t>
+        <w:ind w:left="426" w:hanging="426"/>
+      </w:pPr>
+      <w:r>
+        <w:t>о</w:t>
+      </w:r>
+      <w:r>
+        <w:t>пція перегляду докладної інформації про обраний об’єкт</w:t>
+      </w:r>
+      <w:r>
+        <w:t>;</w:t>
       </w:r>
     </w:p>
     <w:p>
@@ -3489,15 +3330,32 @@
           <w:ilvl w:val="0"/>
           <w:numId w:val="25"/>
         </w:numPr>
-        <w:rPr>
-          <w:color w:val="92D050"/>
-        </w:rPr>
-      </w:pPr>
-      <w:r>
-        <w:rPr>
-          <w:color w:val="92D050"/>
-        </w:rPr>
-        <w:t>….</w:t>
+        <w:ind w:left="426" w:hanging="426"/>
+      </w:pPr>
+      <w:r>
+        <w:t>і</w:t>
+      </w:r>
+      <w:r>
+        <w:t xml:space="preserve">нтеграція з </w:t>
+      </w:r>
+      <w:proofErr w:type="spellStart"/>
+      <w:r>
+        <w:t>Google</w:t>
+      </w:r>
+      <w:proofErr w:type="spellEnd"/>
+      <w:r>
+        <w:t xml:space="preserve"> </w:t>
+      </w:r>
+      <w:proofErr w:type="spellStart"/>
+      <w:r>
+        <w:t>Maps</w:t>
+      </w:r>
+      <w:proofErr w:type="spellEnd"/>
+      <w:r>
+        <w:t xml:space="preserve"> для доступу до детальної інформації про локацію за її координатами</w:t>
+      </w:r>
+      <w:r>
+        <w:t>;</w:t>
       </w:r>
     </w:p>
     <w:p>
@@ -3507,262 +3365,29 @@
           <w:ilvl w:val="0"/>
           <w:numId w:val="25"/>
         </w:numPr>
-        <w:rPr>
-          <w:color w:val="92D050"/>
-        </w:rPr>
-      </w:pPr>
-      <w:r>
-        <w:rPr>
-          <w:color w:val="92D050"/>
-        </w:rPr>
-        <w:t>….</w:t>
-      </w:r>
-    </w:p>
-    <w:p>
-      <w:pPr>
-        <w:ind w:firstLine="0"/>
-        <w:rPr>
-          <w:color w:val="92D050"/>
-        </w:rPr>
-      </w:pPr>
-      <w:r>
-        <w:rPr>
-          <w:color w:val="92D050"/>
-        </w:rPr>
-        <w:t>Архітектуру якого типу має</w:t>
-      </w:r>
-      <w:r>
-        <w:rPr>
-          <w:color w:val="92D050"/>
-        </w:rPr>
-        <w:t xml:space="preserve"> Ваш </w:t>
-      </w:r>
-      <w:r>
-        <w:rPr>
-          <w:color w:val="92D050"/>
-        </w:rPr>
-        <w:t>продукт</w:t>
-      </w:r>
-      <w:r>
-        <w:rPr>
-          <w:color w:val="92D050"/>
-        </w:rPr>
-        <w:t xml:space="preserve">? </w:t>
-      </w:r>
-    </w:p>
-    <w:p>
-      <w:pPr>
-        <w:ind w:firstLine="0"/>
-        <w:rPr>
-          <w:color w:val="92D050"/>
-        </w:rPr>
-      </w:pPr>
-      <w:r>
-        <w:rPr>
-          <w:color w:val="92D050"/>
-        </w:rPr>
-        <w:t xml:space="preserve">З яких підсистем </w:t>
-      </w:r>
-      <w:r>
-        <w:rPr>
-          <w:color w:val="92D050"/>
-        </w:rPr>
-        <w:t xml:space="preserve">він </w:t>
-      </w:r>
-      <w:r>
-        <w:rPr>
-          <w:color w:val="92D050"/>
-        </w:rPr>
-        <w:t>складається?</w:t>
-      </w:r>
-    </w:p>
-    <w:p>
-      <w:pPr>
-        <w:ind w:firstLine="0"/>
-        <w:rPr>
-          <w:color w:val="92D050"/>
-        </w:rPr>
-      </w:pPr>
-      <w:r>
-        <w:rPr>
-          <w:color w:val="92D050"/>
-        </w:rPr>
-        <w:t>Як його побудовано?</w:t>
-      </w:r>
-    </w:p>
-    <w:p>
-      <w:pPr>
-        <w:ind w:firstLine="0"/>
-        <w:rPr>
-          <w:color w:val="92D050"/>
-        </w:rPr>
-      </w:pPr>
-      <w:r>
-        <w:rPr>
-          <w:color w:val="92D050"/>
-        </w:rPr>
-        <w:t>Які технології</w:t>
-      </w:r>
-      <w:r>
-        <w:rPr>
-          <w:color w:val="92D050"/>
-        </w:rPr>
-        <w:t>/</w:t>
-      </w:r>
-      <w:r>
-        <w:rPr>
-          <w:color w:val="92D050"/>
-        </w:rPr>
+        <w:ind w:left="426" w:hanging="426"/>
+      </w:pPr>
+      <w:r>
+        <w:t>м</w:t>
+      </w:r>
+      <w:r>
+        <w:t xml:space="preserve">ожливість прокладення маршруту до потрібного об’єкта через </w:t>
+      </w:r>
+      <w:proofErr w:type="spellStart"/>
+      <w:r>
+        <w:t>Google</w:t>
+      </w:r>
+      <w:proofErr w:type="spellEnd"/>
+      <w:r>
         <w:t xml:space="preserve"> </w:t>
       </w:r>
-      <w:r>
-        <w:rPr>
-          <w:color w:val="92D050"/>
-        </w:rPr>
-        <w:t>мови програмування/</w:t>
-      </w:r>
-      <w:r>
-        <w:rPr>
-          <w:color w:val="92D050"/>
-        </w:rPr>
-        <w:t xml:space="preserve"> середовища розробки/ </w:t>
-      </w:r>
-      <w:r>
-        <w:rPr>
-          <w:color w:val="92D050"/>
-        </w:rPr>
-        <w:t>бібліотеки/компоненти/фреймворки</w:t>
-      </w:r>
-      <w:r>
-        <w:rPr>
-          <w:color w:val="92D050"/>
-        </w:rPr>
-        <w:t xml:space="preserve"> було використано під час створення</w:t>
-      </w:r>
-      <w:r>
-        <w:rPr>
-          <w:color w:val="92D050"/>
-        </w:rPr>
-        <w:t xml:space="preserve"> продукту</w:t>
-      </w:r>
-      <w:r>
-        <w:rPr>
-          <w:color w:val="92D050"/>
-        </w:rPr>
-        <w:t xml:space="preserve">? </w:t>
-      </w:r>
-    </w:p>
-    <w:p>
-      <w:pPr>
-        <w:ind w:firstLine="0"/>
-        <w:rPr>
-          <w:color w:val="92D050"/>
-        </w:rPr>
-      </w:pPr>
-      <w:r>
-        <w:rPr>
-          <w:color w:val="92D050"/>
-        </w:rPr>
-        <w:lastRenderedPageBreak/>
-        <w:t xml:space="preserve">Чи мають місце якісь залежності? </w:t>
-      </w:r>
-      <w:r>
-        <w:rPr>
-          <w:color w:val="92D050"/>
-        </w:rPr>
-        <w:t xml:space="preserve">Встановлення яких додаткових компонентів </w:t>
-      </w:r>
-      <w:r>
-        <w:rPr>
-          <w:color w:val="92D050"/>
-        </w:rPr>
-        <w:t>(і яких версій) вимагає Ваша програма</w:t>
-      </w:r>
-      <w:r>
-        <w:rPr>
-          <w:color w:val="92D050"/>
-        </w:rPr>
-        <w:t>?</w:t>
-      </w:r>
-    </w:p>
-    <w:p>
-      <w:pPr>
-        <w:ind w:firstLine="0"/>
-        <w:rPr>
-          <w:color w:val="92D050"/>
-        </w:rPr>
-      </w:pPr>
-      <w:r>
-        <w:rPr>
-          <w:color w:val="92D050"/>
-        </w:rPr>
-        <w:t>Зобразіть архітектуру вашого продукту з допомогою діаграм класів, компонентів та розгортання</w:t>
-      </w:r>
-      <w:r>
-        <w:rPr>
-          <w:color w:val="92D050"/>
-        </w:rPr>
-        <w:t xml:space="preserve"> (в додатки!)</w:t>
-      </w:r>
-    </w:p>
-    <w:p>
-      <w:pPr>
-        <w:ind w:firstLine="0"/>
-        <w:rPr>
-          <w:color w:val="92D050"/>
-        </w:rPr>
-      </w:pPr>
-      <w:r>
-        <w:rPr>
-          <w:color w:val="92D050"/>
-        </w:rPr>
-        <w:t>Як</w:t>
-      </w:r>
-      <w:r>
-        <w:rPr>
-          <w:color w:val="92D050"/>
-        </w:rPr>
-        <w:t>у</w:t>
-      </w:r>
-      <w:r>
-        <w:rPr>
-          <w:color w:val="92D050"/>
-        </w:rPr>
-        <w:t xml:space="preserve"> функціонал</w:t>
-      </w:r>
-      <w:r>
-        <w:rPr>
-          <w:color w:val="92D050"/>
-        </w:rPr>
-        <w:t>ьність</w:t>
-      </w:r>
-      <w:r>
-        <w:rPr>
-          <w:color w:val="92D050"/>
-        </w:rPr>
-        <w:t xml:space="preserve"> надає програма?</w:t>
-      </w:r>
-      <w:r>
-        <w:rPr>
-          <w:color w:val="92D050"/>
-        </w:rPr>
-        <w:t xml:space="preserve"> </w:t>
-      </w:r>
-    </w:p>
-    <w:p>
-      <w:pPr>
-        <w:ind w:firstLine="0"/>
-        <w:rPr>
-          <w:color w:val="92D050"/>
-        </w:rPr>
-      </w:pPr>
-    </w:p>
-    <w:p>
-      <w:pPr>
-        <w:ind w:firstLine="0"/>
-      </w:pPr>
-      <w:r>
-        <w:t>ПЕРЕЛІК РЕАЛІЗОВАНИХ ЗА ЧАС ПРАКТИКИ ФУНКЦІОНАЛЬНИХ ВИМОГ</w:t>
+      <w:proofErr w:type="spellStart"/>
+      <w:r>
+        <w:t>Maps</w:t>
+      </w:r>
+      <w:proofErr w:type="spellEnd"/>
+      <w:r>
+        <w:t>;</w:t>
       </w:r>
     </w:p>
     <w:p>
@@ -3772,15 +3397,16 @@
           <w:ilvl w:val="0"/>
           <w:numId w:val="25"/>
         </w:numPr>
-        <w:rPr>
-          <w:color w:val="92D050"/>
-        </w:rPr>
-      </w:pPr>
-      <w:r>
-        <w:rPr>
-          <w:color w:val="92D050"/>
-        </w:rPr>
-        <w:t>…..</w:t>
+        <w:ind w:left="426" w:hanging="426"/>
+      </w:pPr>
+      <w:r>
+        <w:t>р</w:t>
+      </w:r>
+      <w:r>
+        <w:t>еалізація системи користувацьких профілів для захисту даних і обмеження доступу</w:t>
+      </w:r>
+      <w:r>
+        <w:t>;</w:t>
       </w:r>
     </w:p>
     <w:p>
@@ -3790,15 +3416,22 @@
           <w:ilvl w:val="0"/>
           <w:numId w:val="25"/>
         </w:numPr>
-        <w:rPr>
-          <w:color w:val="92D050"/>
-        </w:rPr>
-      </w:pPr>
-      <w:r>
-        <w:rPr>
-          <w:color w:val="92D050"/>
-        </w:rPr>
-        <w:t>…</w:t>
+        <w:ind w:left="426" w:hanging="426"/>
+      </w:pPr>
+      <w:r>
+        <w:t>ф</w:t>
+      </w:r>
+      <w:r>
+        <w:t>ункціонал</w:t>
+      </w:r>
+      <w:r>
+        <w:t>ьність</w:t>
+      </w:r>
+      <w:r>
+        <w:t xml:space="preserve"> для спілкування з адміністратором у разі виникнення критичних ситуацій</w:t>
+      </w:r>
+      <w:r>
+        <w:t>.</w:t>
       </w:r>
     </w:p>
     <w:p>
@@ -3806,7 +3439,7 @@
         <w:ind w:firstLine="0"/>
       </w:pPr>
       <w:r>
-        <w:t>ПЕРЕЛІК НЕРЕАЛІЗОВАНОЇ ФУНКЦІОНАЛЬНОСТІ</w:t>
+        <w:t>НЕФУНКЦІОНАЛЬНІ ВИМОГИ:</w:t>
       </w:r>
     </w:p>
     <w:p>
@@ -3816,15 +3449,27 @@
           <w:ilvl w:val="0"/>
           <w:numId w:val="25"/>
         </w:numPr>
-        <w:rPr>
-          <w:color w:val="92D050"/>
-        </w:rPr>
-      </w:pPr>
-      <w:r>
-        <w:rPr>
-          <w:color w:val="92D050"/>
-        </w:rPr>
-        <w:t>…..</w:t>
+        <w:ind w:left="426" w:hanging="426"/>
+      </w:pPr>
+      <w:r>
+        <w:t xml:space="preserve">Використання кросплатформного фреймворку </w:t>
+      </w:r>
+      <w:r>
+        <w:rPr>
+          <w:lang w:val="en-US"/>
+        </w:rPr>
+        <w:t>Flutter</w:t>
+      </w:r>
+      <w:r>
+        <w:t xml:space="preserve">. </w:t>
+      </w:r>
+    </w:p>
+    <w:p>
+      <w:pPr>
+        <w:ind w:firstLine="0"/>
+      </w:pPr>
+      <w:r>
+        <w:t>ПЕРЕЛІК РЕАЛІЗОВАНИХ ЗА ЧАС ПРАКТИКИ ФУНКЦІОНАЛЬНИХ ВИМОГ</w:t>
       </w:r>
     </w:p>
     <w:p>
@@ -3834,37 +3479,168 @@
           <w:ilvl w:val="0"/>
           <w:numId w:val="25"/>
         </w:numPr>
-        <w:rPr>
-          <w:color w:val="92D050"/>
-        </w:rPr>
-      </w:pPr>
-      <w:r>
-        <w:rPr>
-          <w:color w:val="92D050"/>
-        </w:rPr>
-        <w:t>…</w:t>
+        <w:ind w:left="426" w:hanging="426"/>
+      </w:pPr>
+      <w:r>
+        <w:t>Відтворення інфраструктурних точок на інтерактивній карті</w:t>
+      </w:r>
+      <w:r>
+        <w:t>;</w:t>
+      </w:r>
+    </w:p>
+    <w:p>
+      <w:pPr>
+        <w:pStyle w:val="ae"/>
+        <w:numPr>
+          <w:ilvl w:val="0"/>
+          <w:numId w:val="25"/>
+        </w:numPr>
+        <w:ind w:left="426" w:hanging="426"/>
+      </w:pPr>
+      <w:r>
+        <w:t>о</w:t>
+      </w:r>
+      <w:r>
+        <w:t>пція перегляду докладної інформації про обраний об’єкт</w:t>
+      </w:r>
+      <w:r>
+        <w:t>;</w:t>
+      </w:r>
+    </w:p>
+    <w:p>
+      <w:pPr>
+        <w:pStyle w:val="ae"/>
+        <w:numPr>
+          <w:ilvl w:val="0"/>
+          <w:numId w:val="25"/>
+        </w:numPr>
+        <w:ind w:left="426" w:hanging="426"/>
+      </w:pPr>
+      <w:r>
+        <w:lastRenderedPageBreak/>
+        <w:t>і</w:t>
+      </w:r>
+      <w:r>
+        <w:t xml:space="preserve">нтеграція з </w:t>
+      </w:r>
+      <w:proofErr w:type="spellStart"/>
+      <w:r>
+        <w:t>Google</w:t>
+      </w:r>
+      <w:proofErr w:type="spellEnd"/>
+      <w:r>
+        <w:t xml:space="preserve"> </w:t>
+      </w:r>
+      <w:proofErr w:type="spellStart"/>
+      <w:r>
+        <w:t>Maps</w:t>
+      </w:r>
+      <w:proofErr w:type="spellEnd"/>
+      <w:r>
+        <w:t xml:space="preserve"> для доступу до детальної інформації про локацію за її координатами</w:t>
+      </w:r>
+      <w:r>
+        <w:t>;</w:t>
+      </w:r>
+    </w:p>
+    <w:p>
+      <w:pPr>
+        <w:pStyle w:val="ae"/>
+        <w:numPr>
+          <w:ilvl w:val="0"/>
+          <w:numId w:val="25"/>
+        </w:numPr>
+        <w:ind w:left="426" w:hanging="426"/>
+      </w:pPr>
+      <w:r>
+        <w:t>м</w:t>
+      </w:r>
+      <w:r>
+        <w:t xml:space="preserve">ожливість прокладення маршруту до потрібного об’єкта через </w:t>
+      </w:r>
+      <w:proofErr w:type="spellStart"/>
+      <w:r>
+        <w:t>Google</w:t>
+      </w:r>
+      <w:proofErr w:type="spellEnd"/>
+      <w:r>
+        <w:t xml:space="preserve"> </w:t>
+      </w:r>
+      <w:proofErr w:type="spellStart"/>
+      <w:r>
+        <w:t>Maps</w:t>
+      </w:r>
+      <w:proofErr w:type="spellEnd"/>
+      <w:r>
+        <w:t>;</w:t>
+      </w:r>
+    </w:p>
+    <w:p>
+      <w:pPr>
+        <w:pStyle w:val="ae"/>
+        <w:numPr>
+          <w:ilvl w:val="0"/>
+          <w:numId w:val="25"/>
+        </w:numPr>
+        <w:ind w:left="426" w:hanging="426"/>
+      </w:pPr>
+      <w:r>
+        <w:t>р</w:t>
+      </w:r>
+      <w:r>
+        <w:t>еалізація системи користувацьких профілів для захисту даних і обмеження доступу</w:t>
+      </w:r>
+      <w:r>
+        <w:t>.</w:t>
       </w:r>
     </w:p>
     <w:p>
       <w:pPr>
         <w:ind w:firstLine="0"/>
-        <w:rPr>
-          <w:color w:val="92D050"/>
-        </w:rPr>
-      </w:pPr>
-      <w:r>
-        <w:rPr>
-          <w:color w:val="92D050"/>
-        </w:rPr>
-        <w:t>вкажіть причини з яких її не було реалізовано.</w:t>
-      </w:r>
-    </w:p>
-    <w:p>
-      <w:pPr>
-        <w:spacing w:line="240" w:lineRule="auto"/>
-        <w:ind w:firstLine="0"/>
-        <w:jc w:val="left"/>
-      </w:pPr>
+      </w:pPr>
+      <w:r>
+        <w:t>ПЕРЕЛІК НЕРЕАЛІЗОВАНОЇ ФУНКЦІОНАЛЬНОСТІ</w:t>
+      </w:r>
+    </w:p>
+    <w:p>
+      <w:pPr>
+        <w:pStyle w:val="ae"/>
+        <w:numPr>
+          <w:ilvl w:val="0"/>
+          <w:numId w:val="25"/>
+        </w:numPr>
+        <w:ind w:left="426" w:hanging="426"/>
+      </w:pPr>
+      <w:r>
+        <w:t>Ф</w:t>
+      </w:r>
+      <w:r>
+        <w:t>ункціонал</w:t>
+      </w:r>
+      <w:r>
+        <w:t>ьність</w:t>
+      </w:r>
+      <w:r>
+        <w:t xml:space="preserve"> для спілкування з адміністратором у разі виникнення критичних ситуацій</w:t>
+      </w:r>
+      <w:r>
+        <w:t>.</w:t>
+      </w:r>
+      <w:r>
+        <w:t xml:space="preserve"> Причина: надмірна складність створення функціональності для відтворення </w:t>
+      </w:r>
+      <w:r>
+        <w:rPr>
+          <w:lang w:val="en-US"/>
+        </w:rPr>
+        <w:t>push</w:t>
+      </w:r>
+      <w:r>
+        <w:t>-</w:t>
+      </w:r>
+      <w:r>
+        <w:t>сповіщень, що є ключовим для забезпечення безпеки водіїв.</w:t>
+      </w:r>
     </w:p>
     <w:p>
       <w:pPr>
@@ -3873,7 +3649,7 @@
       <w:bookmarkStart w:id="16" w:name="_Toc404625635"/>
       <w:bookmarkStart w:id="17" w:name="_Toc435019431"/>
       <w:bookmarkStart w:id="18" w:name="_Toc466537386"/>
-      <w:bookmarkStart w:id="19" w:name="_Toc150854331"/>
+      <w:bookmarkStart w:id="19" w:name="_Toc185673856"/>
       <w:r>
         <w:t>1.2. Вимоги до інтерфейсу</w:t>
       </w:r>
@@ -3883,171 +3659,157 @@
       <w:bookmarkEnd w:id="19"/>
     </w:p>
     <w:p>
-      <w:pPr>
-        <w:ind w:firstLine="0"/>
-        <w:rPr>
-          <w:color w:val="92D050"/>
-        </w:rPr>
-      </w:pPr>
-      <w:r>
-        <w:rPr>
-          <w:color w:val="92D050"/>
-        </w:rPr>
-        <w:t>Наведіть перелік вимог користувача стосовно зовнішнього вигляду програми.</w:t>
-      </w:r>
-    </w:p>
-    <w:p>
-      <w:pPr>
-        <w:ind w:firstLine="0"/>
-        <w:rPr>
-          <w:color w:val="92D050"/>
-        </w:rPr>
-      </w:pPr>
-      <w:r>
-        <w:rPr>
-          <w:color w:val="92D050"/>
-        </w:rPr>
-        <w:t>Візуалізуйте їх за допомогою прототипу інтерфейсу, створеного з застосуванням відповідних сервісів та ПЗ, наприклад, draw.io</w:t>
-      </w:r>
-      <w:r>
-        <w:rPr>
-          <w:color w:val="92D050"/>
-        </w:rPr>
-        <w:t xml:space="preserve"> чи </w:t>
+      <w:bookmarkStart w:id="20" w:name="_Toc404625636"/>
+      <w:r>
+        <w:t xml:space="preserve">Інтерфейс мобільного клієнта, розробленого для </w:t>
       </w:r>
       <w:proofErr w:type="spellStart"/>
       <w:r>
-        <w:rPr>
-          <w:color w:val="92D050"/>
-        </w:rPr>
-        <w:t>Pencil</w:t>
+        <w:t>Android</w:t>
       </w:r>
       <w:proofErr w:type="spellEnd"/>
       <w:r>
-        <w:rPr>
-          <w:color w:val="92D050"/>
-        </w:rPr>
-        <w:t xml:space="preserve"> GUI</w:t>
-      </w:r>
-    </w:p>
-    <w:p>
-      <w:pPr>
-        <w:ind w:firstLine="0"/>
-        <w:rPr>
-          <w:color w:val="92D050"/>
-        </w:rPr>
-      </w:pPr>
-      <w:r>
-        <w:rPr>
-          <w:color w:val="92D050"/>
-        </w:rPr>
-        <w:t>Вкажіть який саме GUI-фреймворк було використано в ході створення Вашого продукту, якщо було використано візуальний конструктор, то який саме.</w:t>
-      </w:r>
-    </w:p>
-    <w:p>
-      <w:pPr>
-        <w:ind w:firstLine="0"/>
-        <w:rPr>
-          <w:color w:val="92D050"/>
-        </w:rPr>
-      </w:pPr>
-      <w:r>
-        <w:rPr>
-          <w:color w:val="92D050"/>
-        </w:rPr>
-        <w:t xml:space="preserve">Перелічіть </w:t>
-      </w:r>
-      <w:r>
-        <w:rPr>
-          <w:color w:val="92D050"/>
-        </w:rPr>
-        <w:t xml:space="preserve">і </w:t>
-      </w:r>
-      <w:r>
-        <w:rPr>
-          <w:color w:val="92D050"/>
-        </w:rPr>
-        <w:t>обґрунтуйте</w:t>
-      </w:r>
-      <w:r>
-        <w:rPr>
-          <w:color w:val="92D050"/>
-        </w:rPr>
+        <w:t xml:space="preserve">, має повністю відповідати стандарту </w:t>
+      </w:r>
+      <w:proofErr w:type="spellStart"/>
+      <w:r>
+        <w:t>Material</w:t>
+      </w:r>
+      <w:proofErr w:type="spellEnd"/>
+      <w:r>
         <w:t xml:space="preserve"> </w:t>
       </w:r>
-      <w:r>
-        <w:rPr>
-          <w:color w:val="92D050"/>
-        </w:rPr>
-        <w:t xml:space="preserve">прийняті </w:t>
-      </w:r>
-      <w:r>
-        <w:rPr>
-          <w:color w:val="92D050"/>
-        </w:rPr>
-        <w:t>В</w:t>
-      </w:r>
-      <w:r>
-        <w:rPr>
-          <w:color w:val="92D050"/>
-        </w:rPr>
-        <w:t>ами рішення в плані поліпшення зручності користування продуктом і загального покращення користувацького досвіду.</w:t>
-      </w:r>
-    </w:p>
-    <w:p>
-      <w:pPr>
-        <w:ind w:firstLine="0"/>
-        <w:rPr>
-          <w:color w:val="92D050"/>
-        </w:rPr>
-      </w:pPr>
-      <w:r>
-        <w:rPr>
-          <w:color w:val="92D050"/>
-        </w:rPr>
-        <w:t>Опишіть зовнішній вигляд програми, її вікна, елементи керування, надайте посилання на додаток з скріншотами</w:t>
-      </w:r>
-      <w:r>
-        <w:rPr>
-          <w:color w:val="92D050"/>
-        </w:rPr>
-        <w:t>.</w:t>
-      </w:r>
-      <w:r>
-        <w:rPr>
-          <w:color w:val="92D050"/>
-        </w:rPr>
+      <w:proofErr w:type="spellStart"/>
+      <w:r>
+        <w:t>Design</w:t>
+      </w:r>
+      <w:proofErr w:type="spellEnd"/>
+      <w:r>
+        <w:t xml:space="preserve">. Цей стандарт був обраний через його широке розповсюдження та рекомендації </w:t>
+      </w:r>
+      <w:proofErr w:type="spellStart"/>
+      <w:r>
+        <w:t>Google</w:t>
+      </w:r>
+      <w:proofErr w:type="spellEnd"/>
+      <w:r>
+        <w:t xml:space="preserve"> для створення зручних, інтуїтивних і гармонійних інтерфейсів. Візуальний стиль </w:t>
+      </w:r>
+      <w:proofErr w:type="spellStart"/>
+      <w:r>
+        <w:t>Material</w:t>
+      </w:r>
+      <w:proofErr w:type="spellEnd"/>
+      <w:r>
         <w:t xml:space="preserve"> </w:t>
       </w:r>
-      <w:r>
-        <w:rPr>
-          <w:color w:val="92D050"/>
-        </w:rPr>
-        <w:t>Знімки екрану наводимо в додатках, а в тексті розділу пишемо посилання (Додаток В)!</w:t>
-      </w:r>
-    </w:p>
-    <w:p>
-      <w:pPr>
-        <w:ind w:firstLine="0"/>
-        <w:rPr>
-          <w:color w:val="92D050"/>
-        </w:rPr>
-      </w:pPr>
+      <w:proofErr w:type="spellStart"/>
+      <w:r>
+        <w:t>Design</w:t>
+      </w:r>
+      <w:proofErr w:type="spellEnd"/>
+      <w:r>
+        <w:t xml:space="preserve"> передбачає використання чітких ліній, м'яких анімацій і динамічних ефектів, які забезпечують естетично привабливий і функціональний вигляд програми.</w:t>
+      </w:r>
+    </w:p>
+    <w:p>
+      <w:r>
+        <w:t xml:space="preserve">Для платформи Windows інтерфейс реалізується відповідно до принципів </w:t>
+      </w:r>
+      <w:proofErr w:type="spellStart"/>
+      <w:r>
+        <w:t>Fluent</w:t>
+      </w:r>
+      <w:proofErr w:type="spellEnd"/>
+      <w:r>
+        <w:t xml:space="preserve"> </w:t>
+      </w:r>
+      <w:proofErr w:type="spellStart"/>
+      <w:r>
+        <w:t>Design</w:t>
+      </w:r>
+      <w:proofErr w:type="spellEnd"/>
+      <w:r>
+        <w:t xml:space="preserve">. </w:t>
+      </w:r>
+      <w:proofErr w:type="spellStart"/>
+      <w:r>
+        <w:t>Fluent</w:t>
+      </w:r>
+      <w:proofErr w:type="spellEnd"/>
+      <w:r>
+        <w:t xml:space="preserve"> </w:t>
+      </w:r>
+      <w:proofErr w:type="spellStart"/>
+      <w:r>
+        <w:t>Design</w:t>
+      </w:r>
+      <w:proofErr w:type="spellEnd"/>
+      <w:r>
+        <w:t xml:space="preserve"> </w:t>
+      </w:r>
+      <w:proofErr w:type="spellStart"/>
+      <w:r>
+        <w:t>System</w:t>
+      </w:r>
+      <w:proofErr w:type="spellEnd"/>
+      <w:r>
+        <w:t xml:space="preserve"> пропонує користувачам візуальний стиль, який акцентує увагу на прозорості, світлі, глибоких відтінках та анімації. Це дозволяє створювати сучасний інтерфейс, що виглядає природно і гармонійно в екосистемі Windows, забезпечуючи безперебійну інтеграцію програми з операційною системою.</w:t>
+      </w:r>
+    </w:p>
+    <w:p>
+      <w:r>
+        <w:t>Для досягнення цих цілей був складений перелік ключових вимог до зовнішнього вигляду програми. Було створено прототипи інтерфейсів із використанням сучас</w:t>
+      </w:r>
+      <w:r>
+        <w:t xml:space="preserve">ного інструменту </w:t>
+      </w:r>
+      <w:r>
+        <w:rPr>
+          <w:lang w:val="en-US"/>
+        </w:rPr>
+        <w:t>Figma</w:t>
+      </w:r>
+      <w:r>
+        <w:t xml:space="preserve">, </w:t>
+      </w:r>
+      <w:r>
+        <w:t xml:space="preserve">що </w:t>
+      </w:r>
+      <w:r>
+        <w:t>дозволя</w:t>
+      </w:r>
+      <w:r>
+        <w:t>є</w:t>
+      </w:r>
+      <w:r>
+        <w:t xml:space="preserve"> ефективно моделювати основні елементи інтерфейсу та візуалізувати ідеї.</w:t>
+      </w:r>
+    </w:p>
+    <w:p>
+      <w:r>
+        <w:lastRenderedPageBreak/>
+        <w:t>Під час розробки особливу увагу було приділено рішенням, які забезпечують зручність користування та покращують загальний досвід користувача. Серед таких рішень варто виділити оптимальне розташування елементів керування, зручну навігацію між екранами, адаптивний дизайн для різних розмірів екранів і створення інтуїтивно зрозумілих підказок. Усі ці аспекти спрямовані на підвищення ефективності та приємності взаємодії користувача з програмою.</w:t>
+      </w:r>
+    </w:p>
+    <w:p>
+      <w:r>
+        <w:t>Зовнішній вигляд програми характеризується сучасністю і функціональністю. Головний екран містить ключові елементи керування, розташовані таким чином, щоб забезпечити легкий доступ до основних функцій. Деталі інтерфейсу, включаючи макети вікон та розташування елементів, представлені у додатку В у вигляді скріншотів, що супроводжуються посиланнями на відповідні зображення.</w:t>
+      </w:r>
+      <w:r>
+        <w:br w:type="page"/>
+      </w:r>
     </w:p>
     <w:p>
       <w:pPr>
         <w:pStyle w:val="1"/>
-      </w:pPr>
-      <w:bookmarkStart w:id="20" w:name="_Toc404625636"/>
-      <w:r>
-        <w:rPr>
-          <w:sz w:val="24"/>
-        </w:rPr>
-        <w:br w:type="page"/>
-      </w:r>
+        <w:rPr>
+          <w:color w:val="92D050"/>
+        </w:rPr>
+      </w:pPr>
       <w:bookmarkStart w:id="21" w:name="_Toc435019432"/>
       <w:bookmarkStart w:id="22" w:name="_Toc466537387"/>
-      <w:bookmarkStart w:id="23" w:name="_Toc150854332"/>
+      <w:bookmarkStart w:id="23" w:name="_Toc185673857"/>
       <w:r>
         <w:lastRenderedPageBreak/>
         <w:t>2. ПЛАНУВАННЯ СИСТЕМИ</w:t>
@@ -4058,229 +3820,58 @@
       <w:bookmarkEnd w:id="23"/>
     </w:p>
     <w:p>
-      <w:pPr>
-        <w:ind w:firstLine="0"/>
-        <w:rPr>
-          <w:color w:val="92D050"/>
-        </w:rPr>
-      </w:pPr>
-      <w:r>
-        <w:rPr>
-          <w:color w:val="92D050"/>
-        </w:rPr>
-        <w:t xml:space="preserve">Згадайте </w:t>
-      </w:r>
-      <w:r>
-        <w:rPr>
-          <w:color w:val="92D050"/>
-        </w:rPr>
-        <w:t xml:space="preserve">«Основи програмної інженерії» та </w:t>
-      </w:r>
-      <w:r>
-        <w:rPr>
-          <w:color w:val="92D050"/>
-        </w:rPr>
-        <w:t>практику з ТРПЗ</w:t>
-      </w:r>
-      <w:r>
-        <w:rPr>
-          <w:color w:val="92D050"/>
-        </w:rPr>
-        <w:t>:</w:t>
-      </w:r>
-    </w:p>
-    <w:p>
-      <w:pPr>
-        <w:ind w:firstLine="0"/>
-        <w:rPr>
-          <w:color w:val="92D050"/>
-        </w:rPr>
-      </w:pPr>
-      <w:r>
-        <w:rPr>
-          <w:color w:val="92D050"/>
-        </w:rPr>
-        <w:t>Опишіть життєвий цикл Вашого проекту</w:t>
-      </w:r>
-      <w:r>
-        <w:rPr>
-          <w:color w:val="92D050"/>
-        </w:rPr>
-        <w:t>.</w:t>
-      </w:r>
-    </w:p>
-    <w:p>
-      <w:pPr>
-        <w:ind w:firstLine="0"/>
-        <w:rPr>
-          <w:color w:val="92D050"/>
-        </w:rPr>
-      </w:pPr>
-      <w:r>
-        <w:rPr>
-          <w:color w:val="92D050"/>
-        </w:rPr>
-        <w:t>Яку модель ЖЦ Ви обрали?</w:t>
-      </w:r>
-    </w:p>
-    <w:p>
-      <w:pPr>
-        <w:ind w:firstLine="0"/>
-        <w:rPr>
-          <w:color w:val="92D050"/>
-        </w:rPr>
-      </w:pPr>
-      <w:r>
-        <w:rPr>
-          <w:color w:val="92D050"/>
-        </w:rPr>
-        <w:t>У відповідності до якої методології розробки ПЗ працювали?</w:t>
-      </w:r>
-    </w:p>
-    <w:p>
-      <w:pPr>
-        <w:ind w:firstLine="0"/>
-        <w:rPr>
-          <w:color w:val="92D050"/>
-        </w:rPr>
-      </w:pPr>
-      <w:r>
-        <w:rPr>
-          <w:color w:val="92D050"/>
-        </w:rPr>
-        <w:t xml:space="preserve">Які етапи ЖЦ Ви пройшли? </w:t>
-      </w:r>
-      <w:r>
-        <w:rPr>
-          <w:color w:val="92D050"/>
-        </w:rPr>
-        <w:t>Що і у якій послідовності</w:t>
-      </w:r>
-      <w:r>
-        <w:rPr>
-          <w:color w:val="92D050"/>
-        </w:rPr>
-        <w:t xml:space="preserve"> робили?</w:t>
-      </w:r>
-    </w:p>
-    <w:p>
-      <w:pPr>
-        <w:ind w:firstLine="0"/>
-        <w:rPr>
-          <w:color w:val="92D050"/>
-        </w:rPr>
-      </w:pPr>
-      <w:r>
-        <w:rPr>
-          <w:color w:val="92D050"/>
-        </w:rPr>
-        <w:t>Які програмні засоби використовували для планування</w:t>
-      </w:r>
-      <w:r>
-        <w:rPr>
-          <w:color w:val="92D050"/>
-        </w:rPr>
-        <w:t>/</w:t>
-      </w:r>
-      <w:r>
-        <w:rPr>
-          <w:color w:val="92D050"/>
-        </w:rPr>
-        <w:t>керування проектом, контролю версій (</w:t>
-      </w:r>
-      <w:r>
-        <w:rPr>
-          <w:color w:val="92D050"/>
-          <w:lang w:val="en-US"/>
-        </w:rPr>
-        <w:t>Gantt</w:t>
-      </w:r>
-      <w:r>
-        <w:rPr>
-          <w:color w:val="92D050"/>
-        </w:rPr>
-        <w:t xml:space="preserve"> </w:t>
-      </w:r>
-      <w:r>
-        <w:rPr>
-          <w:color w:val="92D050"/>
-          <w:lang w:val="en-US"/>
-        </w:rPr>
-        <w:t>Project</w:t>
-      </w:r>
-      <w:r>
-        <w:rPr>
-          <w:color w:val="92D050"/>
-        </w:rPr>
-        <w:t xml:space="preserve">, </w:t>
-      </w:r>
-      <w:r>
-        <w:rPr>
-          <w:color w:val="92D050"/>
-          <w:lang w:val="en-US"/>
-        </w:rPr>
-        <w:t>Trello</w:t>
-      </w:r>
-      <w:r>
-        <w:rPr>
-          <w:color w:val="92D050"/>
-        </w:rPr>
-        <w:t xml:space="preserve">, </w:t>
-      </w:r>
-      <w:r>
-        <w:rPr>
-          <w:color w:val="92D050"/>
-          <w:lang w:val="en-US"/>
-        </w:rPr>
-        <w:t>Azure</w:t>
-      </w:r>
-      <w:r>
-        <w:rPr>
-          <w:color w:val="92D050"/>
-        </w:rPr>
-        <w:t xml:space="preserve"> </w:t>
-      </w:r>
-      <w:r>
-        <w:rPr>
-          <w:color w:val="92D050"/>
-          <w:lang w:val="en-US"/>
-        </w:rPr>
-        <w:t>DevOps</w:t>
-      </w:r>
-      <w:r>
-        <w:rPr>
-          <w:color w:val="92D050"/>
-        </w:rPr>
-        <w:t xml:space="preserve">, </w:t>
-      </w:r>
-      <w:r>
-        <w:rPr>
-          <w:color w:val="92D050"/>
-          <w:lang w:val="en-US"/>
-        </w:rPr>
-        <w:t>GitHub</w:t>
-      </w:r>
-      <w:r>
-        <w:rPr>
-          <w:color w:val="92D050"/>
-        </w:rPr>
-        <w:t>…</w:t>
-      </w:r>
-      <w:r>
-        <w:rPr>
-          <w:color w:val="92D050"/>
-        </w:rPr>
-        <w:t>)</w:t>
-      </w:r>
-    </w:p>
-    <w:p>
-      <w:pPr>
-        <w:jc w:val="center"/>
-        <w:rPr>
-          <w:b/>
-          <w:sz w:val="24"/>
-        </w:rPr>
-      </w:pPr>
+      <w:r>
+        <w:t>Для реалізації проєкту була обрана каскадна модель життєвого циклу. Ця модель передбачає поетапне виконання всіх процесів розробки у суворо визначеній послідовності, що дозволяє мінімізувати ризики і забезпечити структурований підхід до роботи. Каскадна модель включає кілька ключових етапів, кожен з яких завершується перед початком наступного, що дозволяє створювати детальну документацію та підтримувати чіткий контроль над процесом розробки.</w:t>
+      </w:r>
+    </w:p>
+    <w:p>
+      <w:r>
+        <w:t>Першим етапом було узгодження вимог. На цьому етапі визначались цілі проєкту, потреби користувачів і технічні вимоги до системи. Усі ці аспекти були зафіксовані у формі технічного завдання, яке стало основою для подальшої роботи.</w:t>
+      </w:r>
+    </w:p>
+    <w:p>
+      <w:r>
+        <w:t>Далі відбувалося проєктування. Цей етап включав розробку архітектури системи, створення прототипів інтерфейсу та деталізацію функціональних компонентів. Завдяки ретельному проєктуванню вдалося уникнути змін під час наступних етапів.</w:t>
+      </w:r>
+    </w:p>
+    <w:p>
+      <w:r>
+        <w:t xml:space="preserve">Етап розробки передбачав безпосереднє написання коду відповідно до створеного дизайну та технічного завдання. Для </w:t>
+      </w:r>
+      <w:r>
+        <w:t>контролю версій коду</w:t>
+      </w:r>
+      <w:r>
+        <w:t xml:space="preserve"> використовувався GitHub. Крім того, це сприяло збереженню змін і спрощенню інтеграції компонентів.</w:t>
+      </w:r>
+    </w:p>
+    <w:p>
+      <w:r>
+        <w:t>Після завершення розробки виконувалося тестування. На цьому етапі система перевірялася на наявність помилок, тестувалися функціональні можливості, стабільність роботи та відповідність вимогам. Тестування дозволило забезпечити високий рівень якості програмного забезпечення перед його фінальною передачею.</w:t>
+      </w:r>
+    </w:p>
+    <w:p>
+      <w:r>
+        <w:t>Останній етап</w:t>
+      </w:r>
+      <w:r>
+        <w:t xml:space="preserve"> – </w:t>
+      </w:r>
+      <w:r>
+        <w:t xml:space="preserve">передача вихідних кодів. Уся робота була систематизована, і </w:t>
+      </w:r>
+      <w:r>
+        <w:t>підприємство</w:t>
+      </w:r>
+      <w:r>
+        <w:t xml:space="preserve"> отрима</w:t>
+      </w:r>
+      <w:r>
+        <w:t>ло</w:t>
+      </w:r>
+      <w:r>
+        <w:t xml:space="preserve"> кінцевий продукт разом із супровідною документацією, що включала інструкції з використання.</w:t>
+      </w:r>
     </w:p>
     <w:p>
       <w:pPr>
@@ -4289,8 +3880,9 @@
       <w:bookmarkStart w:id="24" w:name="_Toc404625637"/>
       <w:bookmarkStart w:id="25" w:name="_Toc435019433"/>
       <w:bookmarkStart w:id="26" w:name="_Toc466537388"/>
-      <w:bookmarkStart w:id="27" w:name="_Toc150854333"/>
-      <w:r>
+      <w:bookmarkStart w:id="27" w:name="_Toc185673858"/>
+      <w:r>
+        <w:lastRenderedPageBreak/>
         <w:t xml:space="preserve">2.1. </w:t>
       </w:r>
       <w:r>
@@ -4529,112 +4121,77 @@
         <w:rPr>
           <w:color w:val="92D050"/>
         </w:rPr>
-        <w:t xml:space="preserve"> наводите код одного компоненту чи класу, а решту кодів розміщуєте у публічному репозиторії на </w:t>
+        <w:t xml:space="preserve"> наводите код одного компоненту чи класу, а решту кодів розміщуєте у публічному репозиторії на GitHub, і вказуєте посилання для доступу до нього. </w:t>
+      </w:r>
+    </w:p>
+    <w:p>
+      <w:pPr>
+        <w:ind w:firstLine="0"/>
+        <w:rPr>
+          <w:color w:val="92D050"/>
+        </w:rPr>
+      </w:pPr>
+      <w:r>
+        <w:rPr>
+          <w:color w:val="92D050"/>
+        </w:rPr>
+        <w:t xml:space="preserve">Веб-застосунки мають бути розгорнуті та доступні для перегляду (не треба шукати підозрілі хостинги - використовуйте </w:t>
       </w:r>
       <w:proofErr w:type="spellStart"/>
       <w:r>
         <w:rPr>
           <w:color w:val="92D050"/>
         </w:rPr>
-        <w:t>GitHub</w:t>
+        <w:t>Azure</w:t>
       </w:r>
       <w:proofErr w:type="spellEnd"/>
       <w:r>
         <w:rPr>
           <w:color w:val="92D050"/>
         </w:rPr>
-        <w:t xml:space="preserve">, і вказуєте посилання для доступу до нього. </w:t>
-      </w:r>
-    </w:p>
-    <w:p>
-      <w:pPr>
-        <w:ind w:firstLine="0"/>
-        <w:rPr>
-          <w:color w:val="92D050"/>
-        </w:rPr>
-      </w:pPr>
-      <w:r>
-        <w:rPr>
-          <w:color w:val="92D050"/>
-        </w:rPr>
-        <w:t xml:space="preserve">Веб-застосунки мають бути розгорнуті та доступні для перегляду (не треба шукати підозрілі хостинги - використовуйте </w:t>
+        <w:t xml:space="preserve">, AWS, GCP тощо, клієнтські веб-застосунки </w:t>
       </w:r>
       <w:proofErr w:type="spellStart"/>
       <w:r>
         <w:rPr>
           <w:color w:val="92D050"/>
         </w:rPr>
-        <w:t>Azure</w:t>
+        <w:t>хостимо</w:t>
       </w:r>
       <w:proofErr w:type="spellEnd"/>
       <w:r>
         <w:rPr>
           <w:color w:val="92D050"/>
         </w:rPr>
-        <w:t xml:space="preserve">, AWS, GCP тощо, клієнтські веб-застосунки </w:t>
+        <w:t xml:space="preserve"> в GitHub </w:t>
       </w:r>
       <w:proofErr w:type="spellStart"/>
       <w:r>
         <w:rPr>
           <w:color w:val="92D050"/>
         </w:rPr>
-        <w:t>хостимо</w:t>
+        <w:t>Pages</w:t>
       </w:r>
       <w:proofErr w:type="spellEnd"/>
       <w:r>
         <w:rPr>
           <w:color w:val="92D050"/>
         </w:rPr>
-        <w:t xml:space="preserve"> в </w:t>
+        <w:t xml:space="preserve">). Ігри мають бути розміщені в одному з магазинів – наприклад, в itch.io, для </w:t>
       </w:r>
       <w:proofErr w:type="spellStart"/>
       <w:r>
         <w:rPr>
           <w:color w:val="92D050"/>
         </w:rPr>
-        <w:t>GitHub</w:t>
+        <w:t>десктопних</w:t>
       </w:r>
       <w:proofErr w:type="spellEnd"/>
       <w:r>
         <w:rPr>
           <w:color w:val="92D050"/>
         </w:rPr>
-        <w:t xml:space="preserve"> </w:t>
-      </w:r>
-      <w:proofErr w:type="spellStart"/>
-      <w:r>
-        <w:rPr>
-          <w:color w:val="92D050"/>
-        </w:rPr>
-        <w:t>Pages</w:t>
-      </w:r>
-      <w:proofErr w:type="spellEnd"/>
-      <w:r>
-        <w:rPr>
-          <w:color w:val="92D050"/>
-        </w:rPr>
-        <w:t xml:space="preserve">). Ігри мають бути розміщені в одному з магазинів – наприклад, в itch.io, для </w:t>
-      </w:r>
-      <w:proofErr w:type="spellStart"/>
-      <w:r>
-        <w:rPr>
-          <w:color w:val="92D050"/>
-        </w:rPr>
-        <w:t>десктопних</w:t>
-      </w:r>
-      <w:proofErr w:type="spellEnd"/>
-      <w:r>
-        <w:rPr>
-          <w:color w:val="92D050"/>
-        </w:rPr>
-        <w:t xml:space="preserve"> </w:t>
-      </w:r>
-      <w:r>
-        <w:rPr>
-          <w:color w:val="92D050"/>
-        </w:rPr>
-        <w:lastRenderedPageBreak/>
-        <w:t>застосунків інсталяційний пакет має бути доступний для завантаження з репозиторію, мобільні застосунки мають бути розміщені в одному з безкоштовних магазинів (</w:t>
+        <w:t xml:space="preserve"> застосунків інсталяційний пакет має бути доступний для завантаження з репозиторію, мобільні застосунки мають бути розміщені в одному з безкоштовних магазинів (</w:t>
       </w:r>
       <w:proofErr w:type="spellStart"/>
       <w:r>
@@ -4717,8 +4274,9 @@
       <w:bookmarkStart w:id="28" w:name="_Toc404625638"/>
       <w:bookmarkStart w:id="29" w:name="_Toc435019434"/>
       <w:bookmarkStart w:id="30" w:name="_Toc466537389"/>
-      <w:bookmarkStart w:id="31" w:name="_Toc150854334"/>
-      <w:r>
+      <w:bookmarkStart w:id="31" w:name="_Toc185673859"/>
+      <w:r>
+        <w:lastRenderedPageBreak/>
         <w:t xml:space="preserve">2.2. </w:t>
       </w:r>
       <w:bookmarkEnd w:id="28"/>
@@ -5043,7 +4601,7 @@
       <w:bookmarkStart w:id="32" w:name="_Toc404625639"/>
       <w:bookmarkStart w:id="33" w:name="_Toc435019435"/>
       <w:bookmarkStart w:id="34" w:name="_Toc466537390"/>
-      <w:bookmarkStart w:id="35" w:name="_Toc150854335"/>
+      <w:bookmarkStart w:id="35" w:name="_Toc185673860"/>
       <w:r>
         <w:t xml:space="preserve">2.3. Інструкція з </w:t>
       </w:r>
@@ -5115,7 +4673,6 @@
         <w:rPr>
           <w:color w:val="92D050"/>
         </w:rPr>
-        <w:lastRenderedPageBreak/>
         <w:t xml:space="preserve">Найкращий і найпростіший спосіб оформлення цього розділу – згадати про </w:t>
       </w:r>
       <w:r>
@@ -5161,7 +4718,7 @@
       <w:bookmarkStart w:id="37" w:name="_Toc435019436"/>
       <w:bookmarkStart w:id="38" w:name="_Toc435019437"/>
       <w:bookmarkStart w:id="39" w:name="_Toc466537391"/>
-      <w:bookmarkStart w:id="40" w:name="_Toc150854336"/>
+      <w:bookmarkStart w:id="40" w:name="_Toc185673861"/>
       <w:r>
         <w:lastRenderedPageBreak/>
         <w:t>ВИСНОВК</w:t>
@@ -5176,160 +4733,351 @@
       <w:bookmarkEnd w:id="40"/>
     </w:p>
     <w:p>
-      <w:pPr>
-        <w:ind w:firstLine="0"/>
-        <w:rPr>
-          <w:color w:val="92D050"/>
-        </w:rPr>
-      </w:pPr>
-      <w:r>
-        <w:rPr>
-          <w:color w:val="92D050"/>
-        </w:rPr>
-        <w:t>Коротко опишіть, як</w:t>
-      </w:r>
-      <w:r>
-        <w:rPr>
-          <w:color w:val="92D050"/>
-        </w:rPr>
-        <w:t>е</w:t>
-      </w:r>
-      <w:r>
-        <w:rPr>
-          <w:color w:val="92D050"/>
-        </w:rPr>
-        <w:t xml:space="preserve"> за</w:t>
-      </w:r>
-      <w:r>
-        <w:rPr>
-          <w:color w:val="92D050"/>
-        </w:rPr>
-        <w:t>в</w:t>
-      </w:r>
-      <w:r>
-        <w:rPr>
-          <w:color w:val="92D050"/>
-        </w:rPr>
-        <w:t>да</w:t>
-      </w:r>
-      <w:r>
-        <w:rPr>
-          <w:color w:val="92D050"/>
-        </w:rPr>
-        <w:t>ння</w:t>
-      </w:r>
-      <w:r>
-        <w:rPr>
-          <w:color w:val="92D050"/>
-        </w:rPr>
-        <w:t xml:space="preserve"> було перед Вами поставлено, що саме було зроблено, який продукт Ви створили,  наведіть приклади його застосування, зазначте чого Ви навчилися, які навички вдосконалили, розкажіть чи плануєте Ви продовжувати роботу над проектом.</w:t>
-      </w:r>
-      <w:r>
-        <w:rPr>
-          <w:color w:val="92D050"/>
-        </w:rPr>
-        <w:t xml:space="preserve"> Обсяг висновків – близько 1 сторінки.</w:t>
-      </w:r>
-    </w:p>
-    <w:p>
-      <w:pPr>
-        <w:ind w:firstLine="0"/>
-        <w:rPr>
-          <w:color w:val="92D050"/>
-        </w:rPr>
-      </w:pPr>
-    </w:p>
-    <w:p>
-      <w:pPr>
-        <w:ind w:firstLine="0"/>
-        <w:rPr>
-          <w:color w:val="92D050"/>
-        </w:rPr>
-      </w:pPr>
-      <w:r>
-        <w:rPr>
-          <w:color w:val="92D050"/>
-        </w:rPr>
-        <w:t xml:space="preserve">Висновки мають перекликатись зі вступом, тож тут теж слід сказати (але коротше) де ви проходили практику, яке завдання виконували, що в результаті було зроблено, </w:t>
-      </w:r>
-      <w:r>
-        <w:rPr>
-          <w:color w:val="92D050"/>
-        </w:rPr>
-        <w:t>а що ні, чи використовує замовник Ваш продукт. Якщо у Вас є відгук чи акт впровадження про це теж слід сказати у висновках (а копію самого документа – в додатки!). Згадайте про навчальні дисципліни, знання з яких Вам допомогли, які навички ви отримали, вкажіть чи створений Вами продукт є частиною дипломного проекту, чи маєте Ви домовленості з замовником про роботу над проектом/його супровід у приватному порядку тощо…</w:t>
+      <w:r>
+        <w:t>Під час проходження технологічної практики в акціонерному товаристві «Укртранснафта» переді мною було поставлено завдання розробити мобільний додаток для допомоги водіям підприємства під час відряджень. Основна мета проєкту полягала у створенні інструменту, який би забезпечив швидкий доступ до інфраструктурних об’єктів, таких як заправки, готелі та технічні сервіси, а також спрощував планування маршрутів і підвищував ефективність пересування.</w:t>
+      </w:r>
+    </w:p>
+    <w:p>
+      <w:r>
+        <w:t xml:space="preserve">У ході роботи було створено мобільний застосунок для операційної системи </w:t>
+      </w:r>
+      <w:proofErr w:type="spellStart"/>
+      <w:r>
+        <w:t>Android</w:t>
+      </w:r>
+      <w:proofErr w:type="spellEnd"/>
+      <w:r>
+        <w:t xml:space="preserve"> і </w:t>
+      </w:r>
+      <w:proofErr w:type="spellStart"/>
+      <w:r>
+        <w:t>десктопний</w:t>
+      </w:r>
+      <w:proofErr w:type="spellEnd"/>
+      <w:r>
+        <w:t xml:space="preserve"> застосунок для Windows. Мобільний застосунок забезпечує відображення важливих об’єктів на інтерактивній карті з можливістю перегляду детальної інформації та прокладання маршруту. Десктопний застосунок виконує функцію управління базою даних інфраструктурних об’єктів, що дозволяє адміністраторам оновлювати та коригувати інформацію, доступну водіям.</w:t>
+      </w:r>
+    </w:p>
+    <w:p>
+      <w:r>
+        <w:t xml:space="preserve">Практика дала змогу значно розширити мої технічні навички. Я вдосконалив знання з мови </w:t>
+      </w:r>
+      <w:proofErr w:type="spellStart"/>
+      <w:r>
+        <w:t>Dart</w:t>
+      </w:r>
+      <w:proofErr w:type="spellEnd"/>
+      <w:r>
+        <w:t xml:space="preserve"> і фреймворку </w:t>
+      </w:r>
+      <w:proofErr w:type="spellStart"/>
+      <w:r>
+        <w:t>Flutter</w:t>
+      </w:r>
+      <w:proofErr w:type="spellEnd"/>
+      <w:r>
+        <w:t xml:space="preserve">, що дозволило створити </w:t>
+      </w:r>
+      <w:proofErr w:type="spellStart"/>
+      <w:r>
+        <w:t>кросплатформенний</w:t>
+      </w:r>
+      <w:proofErr w:type="spellEnd"/>
+      <w:r>
+        <w:t xml:space="preserve"> додаток. Використання </w:t>
+      </w:r>
+      <w:proofErr w:type="spellStart"/>
+      <w:r>
+        <w:t>Google</w:t>
+      </w:r>
+      <w:proofErr w:type="spellEnd"/>
+      <w:r>
+        <w:t xml:space="preserve"> Firebase і його компонентів, таких як Firestore, </w:t>
+      </w:r>
+      <w:proofErr w:type="spellStart"/>
+      <w:r>
+        <w:t>Authentication</w:t>
+      </w:r>
+      <w:proofErr w:type="spellEnd"/>
+      <w:r>
+        <w:t xml:space="preserve"> і </w:t>
+      </w:r>
+      <w:proofErr w:type="spellStart"/>
+      <w:r>
+        <w:t>Realtime</w:t>
+      </w:r>
+      <w:proofErr w:type="spellEnd"/>
+      <w:r>
+        <w:t xml:space="preserve"> </w:t>
+      </w:r>
+      <w:proofErr w:type="spellStart"/>
+      <w:r>
+        <w:t>Database</w:t>
+      </w:r>
+      <w:proofErr w:type="spellEnd"/>
+      <w:r>
+        <w:t xml:space="preserve">, допомогло освоїти роботу з хмарними технологіями. Інтеграція </w:t>
+      </w:r>
+      <w:proofErr w:type="spellStart"/>
+      <w:r>
+        <w:t>Google</w:t>
+      </w:r>
+      <w:proofErr w:type="spellEnd"/>
+      <w:r>
+        <w:t xml:space="preserve"> </w:t>
+      </w:r>
+      <w:proofErr w:type="spellStart"/>
+      <w:r>
+        <w:t>Maps</w:t>
+      </w:r>
+      <w:proofErr w:type="spellEnd"/>
+      <w:r>
+        <w:t xml:space="preserve"> </w:t>
+      </w:r>
+      <w:proofErr w:type="spellStart"/>
+      <w:r>
+        <w:t>Platform</w:t>
+      </w:r>
+      <w:proofErr w:type="spellEnd"/>
+      <w:r>
+        <w:t xml:space="preserve"> підвищила функціональність застосунку, а створення прототипів у Figma надало цінний досвід у дизайні інтерфейсів.</w:t>
+      </w:r>
+    </w:p>
+    <w:p>
+      <w:r>
+        <w:t xml:space="preserve">У процесі розробки особливу увагу було приділено тестуванню продукту. Було проведено </w:t>
+      </w:r>
+      <w:proofErr w:type="spellStart"/>
+      <w:r>
+        <w:t>юніт</w:t>
+      </w:r>
+      <w:proofErr w:type="spellEnd"/>
+      <w:r>
+        <w:t>-тестування основних компонентів, а також функціональне тестування для перевірки роботи інтегрованих сервісів. Це дозволило виявити й усунути низку помилок, забезпечивши стабільну роботу програми.</w:t>
+      </w:r>
+    </w:p>
+    <w:p>
+      <w:r>
+        <w:t xml:space="preserve">Не всі аспекти проєкту вдалося реалізувати у повному обсязі. Наприклад, функціональність для спілкування з адміністратором у критичних ситуаціях залишилася на етапі проєктування через складність </w:t>
+      </w:r>
+      <w:r>
+        <w:lastRenderedPageBreak/>
+        <w:t xml:space="preserve">реалізації </w:t>
+      </w:r>
+      <w:proofErr w:type="spellStart"/>
+      <w:r>
+        <w:t>push</w:t>
+      </w:r>
+      <w:proofErr w:type="spellEnd"/>
+      <w:r>
+        <w:t>-сповіщень у відведені терміни. Водночас базовий функціонал був успішно впроваджений, і підприємство планує використовувати додаток у своїй діяльності.</w:t>
+      </w:r>
+    </w:p>
+    <w:p>
+      <w:r>
+        <w:t>Практика стала для мене можливістю закріпити теоретичні знання з таких дисциплін, як «Автоматизація інформаційних систем» і «Бази даних», та отримати практичний досвід роботи в реальних умовах. Я також здобув навички управління проєктом, використовуючи інструмент GitHub.</w:t>
+      </w:r>
+    </w:p>
+    <w:p>
+      <w:pPr>
+        <w:rPr>
+          <w:color w:val="92D050"/>
+        </w:rPr>
+      </w:pPr>
+      <w:r>
+        <w:t>Можливість працювати над практичним завданням для реального замовника стала неоціненним досвідом, який сприяв моєму професійному зростанню.</w:t>
+      </w:r>
+      <w:r>
+        <w:rPr>
+          <w:color w:val="92D050"/>
+        </w:rPr>
+        <w:br w:type="page"/>
       </w:r>
     </w:p>
     <w:p>
       <w:pPr>
         <w:pStyle w:val="1"/>
       </w:pPr>
-      <w:r>
-        <w:rPr>
-          <w:color w:val="92D050"/>
-        </w:rPr>
-        <w:br w:type="page"/>
-      </w:r>
       <w:bookmarkStart w:id="41" w:name="_Toc466537392"/>
-      <w:bookmarkStart w:id="42" w:name="_Toc150854337"/>
+      <w:bookmarkStart w:id="42" w:name="_Toc185673862"/>
       <w:r>
         <w:lastRenderedPageBreak/>
         <w:t>СПИСОК ВИКОРИСТАНОЇ ЛІТЕРАТУРИ</w:t>
       </w:r>
       <w:bookmarkEnd w:id="41"/>
       <w:bookmarkEnd w:id="42"/>
-    </w:p>
-    <w:p>
-      <w:pPr>
-        <w:ind w:firstLine="0"/>
-        <w:rPr>
-          <w:color w:val="92D050"/>
-        </w:rPr>
-      </w:pPr>
-      <w:r>
-        <w:rPr>
-          <w:color w:val="92D050"/>
-        </w:rPr>
-        <w:t xml:space="preserve">Список літератури має бути оформленим у відповідності до стандарту ДСТУ 8302:2015 «Інформація та документація. Бібліографічне посилання. Загальні вимоги та правила складання» і створений за допомогою відповідного сервісу – </w:t>
-      </w:r>
-      <w:hyperlink r:id="rId9" w:history="1">
-        <w:r>
-          <w:rPr>
-            <w:rStyle w:val="afe"/>
-          </w:rPr>
-          <w:t>https://4ref.onaft.edu.ua/</w:t>
-        </w:r>
-      </w:hyperlink>
     </w:p>
     <w:p>
       <w:pPr>
         <w:pStyle w:val="ae"/>
         <w:numPr>
           <w:ilvl w:val="0"/>
-          <w:numId w:val="26"/>
+          <w:numId w:val="27"/>
         </w:numPr>
         <w:ind w:left="284" w:hanging="284"/>
-        <w:rPr>
-          <w:color w:val="92D050"/>
-        </w:rPr>
-      </w:pPr>
+        <w:jc w:val="left"/>
+      </w:pPr>
+      <w:r>
+        <w:t>Figma Learn – Help Center [Електронний ресурс] – Режим доступу до ресурсу: https://help.figma.com/</w:t>
+      </w:r>
+    </w:p>
+    <w:p>
+      <w:pPr>
+        <w:pStyle w:val="ae"/>
+        <w:numPr>
+          <w:ilvl w:val="0"/>
+          <w:numId w:val="27"/>
+        </w:numPr>
+        <w:ind w:left="284" w:hanging="284"/>
+        <w:jc w:val="left"/>
+      </w:pPr>
+      <w:r>
+        <w:t>Firebase Documentation [Електронний ресурс] – Режим доступу до ресурсу: https://firebase.google.com/docs</w:t>
+      </w:r>
+    </w:p>
+    <w:p>
+      <w:pPr>
+        <w:pStyle w:val="ae"/>
+        <w:numPr>
+          <w:ilvl w:val="0"/>
+          <w:numId w:val="27"/>
+        </w:numPr>
+        <w:ind w:left="284" w:hanging="284"/>
+        <w:jc w:val="left"/>
+      </w:pPr>
+      <w:r>
+        <w:rPr>
+          <w:lang w:val="en-US"/>
+        </w:rPr>
+        <w:t>Docs</w:t>
+      </w:r>
+      <w:r>
+        <w:t xml:space="preserve"> </w:t>
+      </w:r>
+      <w:r>
+        <w:rPr>
+          <w:lang w:val="en-US"/>
+        </w:rPr>
+        <w:t>Flutter</w:t>
+      </w:r>
+      <w:r>
+        <w:t xml:space="preserve"> [Електронний ресурс] – Режим доступу до ресурсу: https://docs.flutter.dev/</w:t>
+      </w:r>
+    </w:p>
+    <w:p>
+      <w:pPr>
+        <w:pStyle w:val="ae"/>
+        <w:numPr>
+          <w:ilvl w:val="0"/>
+          <w:numId w:val="27"/>
+        </w:numPr>
+        <w:ind w:left="284" w:hanging="284"/>
+        <w:jc w:val="left"/>
+      </w:pPr>
+      <w:r>
+        <w:rPr>
+          <w:lang w:val="en-US"/>
+        </w:rPr>
+        <w:t>Dart</w:t>
+      </w:r>
+      <w:r>
+        <w:t xml:space="preserve"> </w:t>
+      </w:r>
+      <w:r>
+        <w:rPr>
+          <w:lang w:val="en-US"/>
+        </w:rPr>
+        <w:t>documentation</w:t>
+      </w:r>
+      <w:r>
+        <w:t xml:space="preserve"> [Електронний ресурс] – Режим доступу до ресурсу: https://dart.dev/guides</w:t>
+      </w:r>
+    </w:p>
+    <w:p>
+      <w:pPr>
+        <w:pStyle w:val="ae"/>
+        <w:numPr>
+          <w:ilvl w:val="0"/>
+          <w:numId w:val="27"/>
+        </w:numPr>
+        <w:ind w:left="284" w:hanging="284"/>
+        <w:jc w:val="left"/>
+      </w:pPr>
+      <w:r>
+        <w:rPr>
+          <w:lang w:val="en-US"/>
+        </w:rPr>
+        <w:t>GitHub</w:t>
+      </w:r>
+      <w:r>
+        <w:t xml:space="preserve"> </w:t>
+      </w:r>
+      <w:r>
+        <w:rPr>
+          <w:lang w:val="en-US"/>
+        </w:rPr>
+        <w:t>Docs</w:t>
+      </w:r>
+      <w:r>
+        <w:t xml:space="preserve"> [Електронний ресурс] – Режим доступу до ресурсу: https://docs.github.com/en</w:t>
+      </w:r>
+    </w:p>
+    <w:p>
+      <w:pPr>
+        <w:pStyle w:val="ae"/>
+        <w:numPr>
+          <w:ilvl w:val="0"/>
+          <w:numId w:val="27"/>
+        </w:numPr>
+        <w:ind w:left="284" w:hanging="284"/>
+        <w:jc w:val="left"/>
+        <w:rPr>
+          <w:color w:val="92D050"/>
+        </w:rPr>
+      </w:pPr>
+      <w:r>
+        <w:t xml:space="preserve">Documentation for Visual Studio Code [Електронний ресурс] – Режим доступу до ресурсу: </w:t>
+      </w:r>
+      <w:r>
+        <w:t>https://code.visualstudio.com/docs</w:t>
+      </w:r>
+    </w:p>
+    <w:p>
+      <w:pPr>
+        <w:pStyle w:val="ae"/>
+        <w:numPr>
+          <w:ilvl w:val="0"/>
+          <w:numId w:val="27"/>
+        </w:numPr>
+        <w:ind w:left="284" w:hanging="284"/>
+        <w:jc w:val="left"/>
+        <w:rPr>
+          <w:color w:val="92D050"/>
+        </w:rPr>
+      </w:pPr>
+      <w:r>
+        <w:t>МЕТОДИЧНІ РЕКОМЕНДАЦІЇ ДО ПРОХОДЖЕННЯ ТЕХНОЛОГІЧНОЇ ПРАКТИКИ ДЛЯ ЗДОБУВАЧІВ ОСВІТИ СПЕЦІАЛІЗАЦІЇ 121 ІНЖЕНЕРІЯ ПРОГРАМНОГО ЗАБЕЗПЕЧЕННЯ СПЕЦІАЛЬНОСТІ «РОЗРОБКА ПРОГРАМНОГО ЗАБЕЗПЕЧЕННЯ» [Текст]: МЕТОДИЧНІ РЕКОМЕНДАЦІЇ / Відокремлений структурний підрозділ «Полтавський політехнічний фаховий коледж Національного технічного університету «Харківський політехнічний інститут»; [уклад.: О. В. Бабич, О. В. Бабич]. – Полтава: ВСП «ППФК НТУ «ХПІ», 2023. – 38 с.</w:t>
+      </w:r>
+      <w:r>
+        <w:rPr>
+          <w:color w:val="92D050"/>
+        </w:rPr>
+        <w:br w:type="page"/>
+      </w:r>
     </w:p>
     <w:p>
       <w:pPr>
         <w:pStyle w:val="1"/>
-        <w:ind w:left="284"/>
         <w:rPr>
           <w:rStyle w:val="afe"/>
           <w:color w:val="auto"/>
           <w:u w:val="none"/>
         </w:rPr>
       </w:pPr>
-      <w:r>
-        <w:br w:type="page"/>
-      </w:r>
       <w:bookmarkStart w:id="43" w:name="_Toc404625642"/>
       <w:bookmarkStart w:id="44" w:name="_Toc435019440"/>
       <w:bookmarkStart w:id="45" w:name="_Toc466537393"/>
-      <w:bookmarkStart w:id="46" w:name="_Toc150854338"/>
+      <w:bookmarkStart w:id="46" w:name="_Toc185673863"/>
       <w:r>
         <w:lastRenderedPageBreak/>
         <w:t xml:space="preserve">ДОДАТОК А. </w:t>
@@ -6373,7 +6121,7 @@
       <w:bookmarkStart w:id="47" w:name="_Toc404625643"/>
       <w:bookmarkStart w:id="48" w:name="_Toc435019441"/>
       <w:bookmarkStart w:id="49" w:name="_Toc466537394"/>
-      <w:bookmarkStart w:id="50" w:name="_Toc150854339"/>
+      <w:bookmarkStart w:id="50" w:name="_Toc185673864"/>
       <w:r>
         <w:lastRenderedPageBreak/>
         <w:t xml:space="preserve">ДОДАТОК Б. </w:t>
@@ -6534,7 +6282,7 @@
         </w:rPr>
         <w:br w:type="page"/>
       </w:r>
-      <w:bookmarkStart w:id="51" w:name="_Toc150854340"/>
+      <w:bookmarkStart w:id="51" w:name="_Toc185673865"/>
       <w:bookmarkStart w:id="52" w:name="_Toc404625644"/>
       <w:bookmarkStart w:id="53" w:name="_Toc435019442"/>
       <w:bookmarkStart w:id="54" w:name="_Toc466537395"/>
@@ -6624,7 +6372,7 @@
         </w:rPr>
         <w:br w:type="page"/>
       </w:r>
-      <w:bookmarkStart w:id="55" w:name="_Toc150854341"/>
+      <w:bookmarkStart w:id="55" w:name="_Toc185673866"/>
       <w:r>
         <w:lastRenderedPageBreak/>
         <w:t>ДОДАТОК Г.</w:t>
@@ -6829,6 +6577,9 @@
     <w:p>
       <w:pPr>
         <w:pStyle w:val="1"/>
+        <w:rPr>
+          <w:color w:val="92D050"/>
+        </w:rPr>
       </w:pPr>
       <w:r>
         <w:rPr>
@@ -6842,8 +6593,13 @@
         </w:rPr>
         <w:br w:type="page"/>
       </w:r>
-      <w:bookmarkStart w:id="56" w:name="_Toc120975435"/>
-      <w:bookmarkStart w:id="57" w:name="_Toc150854342"/>
+    </w:p>
+    <w:p>
+      <w:pPr>
+        <w:pStyle w:val="1"/>
+      </w:pPr>
+      <w:bookmarkStart w:id="56" w:name="_Toc120975434"/>
+      <w:bookmarkStart w:id="57" w:name="_Toc185673868"/>
       <w:r>
         <w:lastRenderedPageBreak/>
         <w:t xml:space="preserve">ДОДАТОК </w:t>
@@ -6852,10 +6608,10 @@
         <w:rPr>
           <w:highlight w:val="yellow"/>
         </w:rPr>
-        <w:t>Д.</w:t>
-      </w:r>
-      <w:r>
-        <w:t xml:space="preserve"> СТРУКТУРА САЙТУ</w:t>
+        <w:t>Е</w:t>
+      </w:r>
+      <w:r>
+        <w:t>. ER ДІАГРАМА</w:t>
       </w:r>
       <w:bookmarkEnd w:id="56"/>
       <w:r>
@@ -6865,96 +6621,21 @@
         <w:rPr>
           <w:highlight w:val="yellow"/>
         </w:rPr>
-        <w:t>( Цей додаток буде лише тоді коли ви розробляєте сайт)</w:t>
+        <w:t>( Цей додаток буде лише тоді коли в</w:t>
+      </w:r>
+      <w:r>
+        <w:rPr>
+          <w:highlight w:val="yellow"/>
+        </w:rPr>
+        <w:t>аш продукт використовує базу даних</w:t>
+      </w:r>
+      <w:r>
+        <w:rPr>
+          <w:highlight w:val="yellow"/>
+        </w:rPr>
+        <w:t>)</w:t>
       </w:r>
       <w:bookmarkEnd w:id="57"/>
-    </w:p>
-    <w:p>
-      <w:pPr>
-        <w:ind w:firstLine="0"/>
-        <w:rPr>
-          <w:color w:val="92D050"/>
-        </w:rPr>
-      </w:pPr>
-      <w:r>
-        <w:rPr>
-          <w:color w:val="92D050"/>
-        </w:rPr>
-        <w:t xml:space="preserve">Додаємо цей додаток, якщо ви працюєте над створенням сайту. Намалювати її можна, наприклад, з допомогою draw.io – там навіть є для цього набір позначень. Така схема демонструє основні  сторінки сайту та їх ієрархію. </w:t>
-      </w:r>
-    </w:p>
-    <w:p>
-      <w:pPr>
-        <w:ind w:firstLine="0"/>
-        <w:rPr>
-          <w:color w:val="92D050"/>
-        </w:rPr>
-      </w:pPr>
-      <w:r>
-        <w:rPr>
-          <w:color w:val="92D050"/>
-        </w:rPr>
-        <w:t xml:space="preserve">УВАГА! Не існує таких понять як «діаграма сайту», «алгоритм роботи сайту» тощо! </w:t>
-      </w:r>
-    </w:p>
-    <w:p>
-      <w:pPr>
-        <w:spacing w:line="240" w:lineRule="auto"/>
-        <w:ind w:firstLine="0"/>
-        <w:jc w:val="left"/>
-        <w:rPr>
-          <w:color w:val="92D050"/>
-        </w:rPr>
-      </w:pPr>
-      <w:r>
-        <w:rPr>
-          <w:color w:val="92D050"/>
-        </w:rPr>
-        <w:br w:type="page"/>
-      </w:r>
-    </w:p>
-    <w:p>
-      <w:pPr>
-        <w:pStyle w:val="1"/>
-      </w:pPr>
-      <w:bookmarkStart w:id="58" w:name="_Toc120975434"/>
-      <w:bookmarkStart w:id="59" w:name="_Toc150854343"/>
-      <w:r>
-        <w:lastRenderedPageBreak/>
-        <w:t xml:space="preserve">ДОДАТОК </w:t>
-      </w:r>
-      <w:r>
-        <w:rPr>
-          <w:highlight w:val="yellow"/>
-        </w:rPr>
-        <w:t>Е</w:t>
-      </w:r>
-      <w:r>
-        <w:t>. ER ДІАГРАМА</w:t>
-      </w:r>
-      <w:bookmarkEnd w:id="58"/>
-      <w:r>
-        <w:t xml:space="preserve"> </w:t>
-      </w:r>
-      <w:r>
-        <w:rPr>
-          <w:highlight w:val="yellow"/>
-        </w:rPr>
-        <w:t>( Цей додаток буде лише тоді коли в</w:t>
-      </w:r>
-      <w:r>
-        <w:rPr>
-          <w:highlight w:val="yellow"/>
-        </w:rPr>
-        <w:t>аш продукт використовує базу даних</w:t>
-      </w:r>
-      <w:r>
-        <w:rPr>
-          <w:highlight w:val="yellow"/>
-        </w:rPr>
-        <w:t>)</w:t>
-      </w:r>
-      <w:bookmarkEnd w:id="59"/>
     </w:p>
     <w:p>
       <w:pPr>
@@ -7002,7 +6683,7 @@
       <w:pPr>
         <w:pStyle w:val="1"/>
       </w:pPr>
-      <w:bookmarkStart w:id="60" w:name="_Toc150854344"/>
+      <w:bookmarkStart w:id="58" w:name="_Toc185673869"/>
       <w:r>
         <w:lastRenderedPageBreak/>
         <w:t xml:space="preserve">ДОДАТОК </w:t>
@@ -7022,7 +6703,7 @@
       <w:r>
         <w:t>ВИХІДНІ КОДИ</w:t>
       </w:r>
-      <w:bookmarkEnd w:id="60"/>
+      <w:bookmarkEnd w:id="58"/>
     </w:p>
     <w:p>
       <w:pPr>
@@ -7032,7 +6713,7 @@
           <w:color w:val="92D050"/>
         </w:rPr>
       </w:pPr>
-      <w:bookmarkStart w:id="61" w:name="_Toc120975436"/>
+      <w:bookmarkStart w:id="59" w:name="_Toc120975436"/>
       <w:r>
         <w:rPr>
           <w:color w:val="92D050"/>
@@ -7066,77 +6747,49 @@
         <w:rPr>
           <w:color w:val="92D050"/>
         </w:rPr>
-        <w:t xml:space="preserve">Один з додатків – вихідні коди програми. Тут ви наводите код одного компоненту чи класу, а решту кодів розміщуєте у публічному репозиторії на </w:t>
+        <w:t xml:space="preserve">Один з додатків – вихідні коди програми. Тут ви наводите код одного компоненту чи класу, а решту кодів розміщуєте у публічному репозиторії на GitHub, і вказуєте посилання для доступу до нього. </w:t>
+      </w:r>
+    </w:p>
+    <w:p>
+      <w:pPr>
+        <w:ind w:firstLine="0"/>
+        <w:rPr>
+          <w:color w:val="92D050"/>
+        </w:rPr>
+      </w:pPr>
+      <w:r>
+        <w:rPr>
+          <w:color w:val="92D050"/>
+        </w:rPr>
+        <w:t xml:space="preserve">Веб-застосунки мають бути розгорнуті та доступні для перегляду (не треба шукати підозрілі хостинги - використовуйте </w:t>
       </w:r>
       <w:proofErr w:type="spellStart"/>
       <w:r>
         <w:rPr>
           <w:color w:val="92D050"/>
         </w:rPr>
-        <w:t>GitHub</w:t>
+        <w:t>Azure</w:t>
       </w:r>
       <w:proofErr w:type="spellEnd"/>
       <w:r>
         <w:rPr>
           <w:color w:val="92D050"/>
         </w:rPr>
-        <w:t xml:space="preserve">, і вказуєте посилання для доступу до нього. </w:t>
-      </w:r>
-    </w:p>
-    <w:p>
-      <w:pPr>
-        <w:ind w:firstLine="0"/>
-        <w:rPr>
-          <w:color w:val="92D050"/>
-        </w:rPr>
-      </w:pPr>
-      <w:r>
-        <w:rPr>
-          <w:color w:val="92D050"/>
-        </w:rPr>
-        <w:t xml:space="preserve">Веб-застосунки мають бути розгорнуті та доступні для перегляду (не треба шукати підозрілі хостинги - використовуйте </w:t>
+        <w:t xml:space="preserve">, AWS, GCP тощо, клієнтські веб-застосунки </w:t>
       </w:r>
       <w:proofErr w:type="spellStart"/>
       <w:r>
         <w:rPr>
           <w:color w:val="92D050"/>
         </w:rPr>
-        <w:t>Azure</w:t>
+        <w:t>хостимо</w:t>
       </w:r>
       <w:proofErr w:type="spellEnd"/>
       <w:r>
         <w:rPr>
           <w:color w:val="92D050"/>
         </w:rPr>
-        <w:t xml:space="preserve">, AWS, GCP тощо, клієнтські веб-застосунки </w:t>
-      </w:r>
-      <w:proofErr w:type="spellStart"/>
-      <w:r>
-        <w:rPr>
-          <w:color w:val="92D050"/>
-        </w:rPr>
-        <w:t>хостимо</w:t>
-      </w:r>
-      <w:proofErr w:type="spellEnd"/>
-      <w:r>
-        <w:rPr>
-          <w:color w:val="92D050"/>
-        </w:rPr>
-        <w:t xml:space="preserve"> в </w:t>
-      </w:r>
-      <w:proofErr w:type="spellStart"/>
-      <w:r>
-        <w:rPr>
-          <w:color w:val="92D050"/>
-        </w:rPr>
-        <w:t>GitHub</w:t>
-      </w:r>
-      <w:proofErr w:type="spellEnd"/>
-      <w:r>
-        <w:rPr>
-          <w:color w:val="92D050"/>
-        </w:rPr>
-        <w:t xml:space="preserve"> </w:t>
+        <w:t xml:space="preserve"> в GitHub </w:t>
       </w:r>
       <w:proofErr w:type="spellStart"/>
       <w:r>
@@ -7270,10 +6923,11 @@
         </w:rPr>
         <w:t>highlight.hohli</w:t>
       </w:r>
+      <w:bookmarkEnd w:id="59"/>
       <w:proofErr w:type="spellEnd"/>
       <w:r>
         <w:rPr>
-          <w:highlight w:val="yellow"/>
+          <w:color w:val="92D050"/>
         </w:rPr>
         <w:br w:type="page"/>
       </w:r>
@@ -7282,7 +6936,8 @@
       <w:pPr>
         <w:pStyle w:val="1"/>
       </w:pPr>
-      <w:bookmarkStart w:id="62" w:name="_Toc150854345"/>
+      <w:bookmarkStart w:id="60" w:name="_Toc120975438"/>
+      <w:bookmarkStart w:id="61" w:name="_Toc185673871"/>
       <w:r>
         <w:lastRenderedPageBreak/>
         <w:t xml:space="preserve">ДОДАТОК </w:t>
@@ -7291,31 +6946,16 @@
         <w:rPr>
           <w:highlight w:val="yellow"/>
         </w:rPr>
-        <w:t>Ж</w:t>
-      </w:r>
-      <w:r>
-        <w:t>. UML ДІАГРАМА РОЗГОРТАННЯ</w:t>
-      </w:r>
+        <w:t>И</w:t>
+      </w:r>
+      <w:r>
+        <w:t>. РЕЗУЛЬТАТИ ТЕСТУВАННЯ</w:t>
+      </w:r>
+      <w:bookmarkEnd w:id="60"/>
       <w:bookmarkEnd w:id="61"/>
-      <w:bookmarkEnd w:id="62"/>
-    </w:p>
-    <w:p>
-      <w:pPr>
-        <w:ind w:firstLine="0"/>
-        <w:rPr>
-          <w:color w:val="92D050"/>
-        </w:rPr>
-      </w:pPr>
-      <w:r>
-        <w:rPr>
-          <w:color w:val="92D050"/>
-        </w:rPr>
-        <w:t>Додаємо цей додаток, якщо варто показати як саме (на які обчислювальні вузли – сервери, клієнтські машини тощо) відбувається розгортання вашого ПП (бажано зробити цей додаток)</w:t>
-      </w:r>
-    </w:p>
-    <w:p>
-      <w:pPr>
-        <w:spacing w:line="240" w:lineRule="auto"/>
+    </w:p>
+    <w:p>
+      <w:pPr>
         <w:ind w:firstLine="0"/>
         <w:jc w:val="left"/>
         <w:rPr>
@@ -7326,15 +6966,41 @@
         <w:rPr>
           <w:color w:val="92D050"/>
         </w:rPr>
+        <w:t>Цей додаток є підсумком розділу 2.2.</w:t>
+      </w:r>
+      <w:r>
+        <w:rPr>
+          <w:color w:val="92D050"/>
+        </w:rPr>
+        <w:t>!</w:t>
+      </w:r>
+    </w:p>
+    <w:p>
+      <w:pPr>
+        <w:ind w:firstLine="0"/>
+        <w:jc w:val="left"/>
+        <w:rPr>
+          <w:color w:val="92D050"/>
+        </w:rPr>
+      </w:pPr>
+      <w:r>
+        <w:rPr>
+          <w:color w:val="92D050"/>
+        </w:rPr>
+        <w:t>Використовуйте відповідні сервіси та фреймворки для проведення тестів (дивіться вище – опис розділу, присвяченому тестуванню)</w:t>
+      </w:r>
+    </w:p>
+    <w:p>
+      <w:pPr>
+        <w:pStyle w:val="1"/>
+      </w:pPr>
+      <w:r>
+        <w:rPr>
+          <w:highlight w:val="yellow"/>
+        </w:rPr>
         <w:br w:type="page"/>
       </w:r>
-    </w:p>
-    <w:p>
-      <w:pPr>
-        <w:pStyle w:val="1"/>
-      </w:pPr>
-      <w:bookmarkStart w:id="63" w:name="_Toc120975438"/>
-      <w:bookmarkStart w:id="64" w:name="_Toc150854346"/>
+      <w:bookmarkStart w:id="62" w:name="_Toc185673872"/>
       <w:r>
         <w:lastRenderedPageBreak/>
         <w:t xml:space="preserve">ДОДАТОК </w:t>
@@ -7343,75 +7009,12 @@
         <w:rPr>
           <w:highlight w:val="yellow"/>
         </w:rPr>
-        <w:t>И</w:t>
-      </w:r>
-      <w:r>
-        <w:t>. РЕЗУЛЬТАТИ ТЕСТУВАННЯ</w:t>
-      </w:r>
-      <w:bookmarkEnd w:id="63"/>
-      <w:bookmarkEnd w:id="64"/>
-    </w:p>
-    <w:p>
-      <w:pPr>
-        <w:ind w:firstLine="0"/>
-        <w:jc w:val="left"/>
-        <w:rPr>
-          <w:color w:val="92D050"/>
-        </w:rPr>
-      </w:pPr>
-      <w:r>
-        <w:rPr>
-          <w:color w:val="92D050"/>
-        </w:rPr>
-        <w:t>Цей додаток є підсумком розділу 2.2.</w:t>
-      </w:r>
-      <w:r>
-        <w:rPr>
-          <w:color w:val="92D050"/>
-        </w:rPr>
-        <w:t>!</w:t>
-      </w:r>
-    </w:p>
-    <w:p>
-      <w:pPr>
-        <w:ind w:firstLine="0"/>
-        <w:jc w:val="left"/>
-        <w:rPr>
-          <w:color w:val="92D050"/>
-        </w:rPr>
-      </w:pPr>
-      <w:r>
-        <w:rPr>
-          <w:color w:val="92D050"/>
-        </w:rPr>
-        <w:t>Використовуйте відповідні сервіси та фреймворки для проведення тестів (дивіться вище – опис розділу, присвяченому тестуванню)</w:t>
-      </w:r>
-    </w:p>
-    <w:p>
-      <w:pPr>
-        <w:pStyle w:val="1"/>
-      </w:pPr>
-      <w:r>
-        <w:rPr>
-          <w:highlight w:val="yellow"/>
-        </w:rPr>
-        <w:br w:type="page"/>
-      </w:r>
-      <w:bookmarkStart w:id="65" w:name="_Toc150854347"/>
-      <w:r>
-        <w:lastRenderedPageBreak/>
-        <w:t xml:space="preserve">ДОДАТОК </w:t>
-      </w:r>
-      <w:r>
-        <w:rPr>
-          <w:highlight w:val="yellow"/>
-        </w:rPr>
         <w:t>Е.</w:t>
       </w:r>
       <w:r>
         <w:t xml:space="preserve"> ЗНІМКИ ЕКРАНУ</w:t>
       </w:r>
-      <w:bookmarkEnd w:id="65"/>
+      <w:bookmarkEnd w:id="62"/>
       <w:r>
         <w:t xml:space="preserve"> </w:t>
       </w:r>
@@ -8387,6 +7990,95 @@
     </w:lvl>
   </w:abstractNum>
   <w:abstractNum w:abstractNumId="8" w15:restartNumberingAfterBreak="0">
+    <w:nsid w:val="31D044AC"/>
+    <w:multiLevelType w:val="hybridMultilevel"/>
+    <w:tmpl w:val="5C780340"/>
+    <w:lvl w:ilvl="0" w:tplc="19568168">
+      <w:start w:val="1"/>
+      <w:numFmt w:val="decimal"/>
+      <w:lvlText w:val="%1."/>
+      <w:lvlJc w:val="left"/>
+      <w:pPr>
+        <w:ind w:left="1429" w:hanging="360"/>
+      </w:pPr>
+      <w:rPr>
+        <w:color w:val="auto"/>
+      </w:rPr>
+    </w:lvl>
+    <w:lvl w:ilvl="1" w:tplc="04220019" w:tentative="1">
+      <w:start w:val="1"/>
+      <w:numFmt w:val="lowerLetter"/>
+      <w:lvlText w:val="%2."/>
+      <w:lvlJc w:val="left"/>
+      <w:pPr>
+        <w:ind w:left="2149" w:hanging="360"/>
+      </w:pPr>
+    </w:lvl>
+    <w:lvl w:ilvl="2" w:tplc="0422001B" w:tentative="1">
+      <w:start w:val="1"/>
+      <w:numFmt w:val="lowerRoman"/>
+      <w:lvlText w:val="%3."/>
+      <w:lvlJc w:val="right"/>
+      <w:pPr>
+        <w:ind w:left="2869" w:hanging="180"/>
+      </w:pPr>
+    </w:lvl>
+    <w:lvl w:ilvl="3" w:tplc="0422000F" w:tentative="1">
+      <w:start w:val="1"/>
+      <w:numFmt w:val="decimal"/>
+      <w:lvlText w:val="%4."/>
+      <w:lvlJc w:val="left"/>
+      <w:pPr>
+        <w:ind w:left="3589" w:hanging="360"/>
+      </w:pPr>
+    </w:lvl>
+    <w:lvl w:ilvl="4" w:tplc="04220019" w:tentative="1">
+      <w:start w:val="1"/>
+      <w:numFmt w:val="lowerLetter"/>
+      <w:lvlText w:val="%5."/>
+      <w:lvlJc w:val="left"/>
+      <w:pPr>
+        <w:ind w:left="4309" w:hanging="360"/>
+      </w:pPr>
+    </w:lvl>
+    <w:lvl w:ilvl="5" w:tplc="0422001B" w:tentative="1">
+      <w:start w:val="1"/>
+      <w:numFmt w:val="lowerRoman"/>
+      <w:lvlText w:val="%6."/>
+      <w:lvlJc w:val="right"/>
+      <w:pPr>
+        <w:ind w:left="5029" w:hanging="180"/>
+      </w:pPr>
+    </w:lvl>
+    <w:lvl w:ilvl="6" w:tplc="0422000F" w:tentative="1">
+      <w:start w:val="1"/>
+      <w:numFmt w:val="decimal"/>
+      <w:lvlText w:val="%7."/>
+      <w:lvlJc w:val="left"/>
+      <w:pPr>
+        <w:ind w:left="5749" w:hanging="360"/>
+      </w:pPr>
+    </w:lvl>
+    <w:lvl w:ilvl="7" w:tplc="04220019" w:tentative="1">
+      <w:start w:val="1"/>
+      <w:numFmt w:val="lowerLetter"/>
+      <w:lvlText w:val="%8."/>
+      <w:lvlJc w:val="left"/>
+      <w:pPr>
+        <w:ind w:left="6469" w:hanging="360"/>
+      </w:pPr>
+    </w:lvl>
+    <w:lvl w:ilvl="8" w:tplc="0422001B" w:tentative="1">
+      <w:start w:val="1"/>
+      <w:numFmt w:val="lowerRoman"/>
+      <w:lvlText w:val="%9."/>
+      <w:lvlJc w:val="right"/>
+      <w:pPr>
+        <w:ind w:left="7189" w:hanging="180"/>
+      </w:pPr>
+    </w:lvl>
+  </w:abstractNum>
+  <w:abstractNum w:abstractNumId="9" w15:restartNumberingAfterBreak="0">
     <w:nsid w:val="347659B0"/>
     <w:multiLevelType w:val="hybridMultilevel"/>
     <w:tmpl w:val="05F84784"/>
@@ -8499,7 +8191,7 @@
       </w:rPr>
     </w:lvl>
   </w:abstractNum>
-  <w:abstractNum w:abstractNumId="9" w15:restartNumberingAfterBreak="0">
+  <w:abstractNum w:abstractNumId="10" w15:restartNumberingAfterBreak="0">
     <w:nsid w:val="357E68AA"/>
     <w:multiLevelType w:val="hybridMultilevel"/>
     <w:tmpl w:val="1D16588A"/>
@@ -8612,7 +8304,7 @@
       </w:rPr>
     </w:lvl>
   </w:abstractNum>
-  <w:abstractNum w:abstractNumId="10" w15:restartNumberingAfterBreak="0">
+  <w:abstractNum w:abstractNumId="11" w15:restartNumberingAfterBreak="0">
     <w:nsid w:val="40D16227"/>
     <w:multiLevelType w:val="hybridMultilevel"/>
     <w:tmpl w:val="FFB80132"/>
@@ -8701,11 +8393,11 @@
       </w:pPr>
     </w:lvl>
   </w:abstractNum>
-  <w:abstractNum w:abstractNumId="11" w15:restartNumberingAfterBreak="0">
+  <w:abstractNum w:abstractNumId="12" w15:restartNumberingAfterBreak="0">
     <w:nsid w:val="43E02318"/>
     <w:multiLevelType w:val="hybridMultilevel"/>
-    <w:tmpl w:val="20D4A6A2"/>
-    <w:lvl w:ilvl="0" w:tplc="D814FFF4">
+    <w:tmpl w:val="244A7EF6"/>
+    <w:lvl w:ilvl="0" w:tplc="1F66EA18">
       <w:start w:val="1"/>
       <w:numFmt w:val="bullet"/>
       <w:lvlText w:val=""/>
@@ -8715,6 +8407,7 @@
       </w:pPr>
       <w:rPr>
         <w:rFonts w:ascii="Symbol" w:hAnsi="Symbol" w:hint="default"/>
+        <w:color w:val="auto"/>
       </w:rPr>
     </w:lvl>
     <w:lvl w:ilvl="1" w:tplc="04220003" w:tentative="1">
@@ -8814,7 +8507,7 @@
       </w:rPr>
     </w:lvl>
   </w:abstractNum>
-  <w:abstractNum w:abstractNumId="12" w15:restartNumberingAfterBreak="0">
+  <w:abstractNum w:abstractNumId="13" w15:restartNumberingAfterBreak="0">
     <w:nsid w:val="45B7516C"/>
     <w:multiLevelType w:val="hybridMultilevel"/>
     <w:tmpl w:val="62FCC6E0"/>
@@ -8927,7 +8620,7 @@
       </w:rPr>
     </w:lvl>
   </w:abstractNum>
-  <w:abstractNum w:abstractNumId="13" w15:restartNumberingAfterBreak="0">
+  <w:abstractNum w:abstractNumId="14" w15:restartNumberingAfterBreak="0">
     <w:nsid w:val="4774665D"/>
     <w:multiLevelType w:val="hybridMultilevel"/>
     <w:tmpl w:val="A46EAB34"/>
@@ -9040,7 +8733,7 @@
       </w:rPr>
     </w:lvl>
   </w:abstractNum>
-  <w:abstractNum w:abstractNumId="14" w15:restartNumberingAfterBreak="0">
+  <w:abstractNum w:abstractNumId="15" w15:restartNumberingAfterBreak="0">
     <w:nsid w:val="498D7D42"/>
     <w:multiLevelType w:val="hybridMultilevel"/>
     <w:tmpl w:val="62FCC6E0"/>
@@ -9153,7 +8846,7 @@
       </w:rPr>
     </w:lvl>
   </w:abstractNum>
-  <w:abstractNum w:abstractNumId="15" w15:restartNumberingAfterBreak="0">
+  <w:abstractNum w:abstractNumId="16" w15:restartNumberingAfterBreak="0">
     <w:nsid w:val="4A457E29"/>
     <w:multiLevelType w:val="hybridMultilevel"/>
     <w:tmpl w:val="67C2F946"/>
@@ -9266,7 +8959,7 @@
       </w:rPr>
     </w:lvl>
   </w:abstractNum>
-  <w:abstractNum w:abstractNumId="16" w15:restartNumberingAfterBreak="0">
+  <w:abstractNum w:abstractNumId="17" w15:restartNumberingAfterBreak="0">
     <w:nsid w:val="4CA04B94"/>
     <w:multiLevelType w:val="hybridMultilevel"/>
     <w:tmpl w:val="653AFCAA"/>
@@ -9355,7 +9048,7 @@
       </w:pPr>
     </w:lvl>
   </w:abstractNum>
-  <w:abstractNum w:abstractNumId="17" w15:restartNumberingAfterBreak="0">
+  <w:abstractNum w:abstractNumId="18" w15:restartNumberingAfterBreak="0">
     <w:nsid w:val="54756591"/>
     <w:multiLevelType w:val="hybridMultilevel"/>
     <w:tmpl w:val="8924B8C4"/>
@@ -9468,7 +9161,7 @@
       </w:rPr>
     </w:lvl>
   </w:abstractNum>
-  <w:abstractNum w:abstractNumId="18" w15:restartNumberingAfterBreak="0">
+  <w:abstractNum w:abstractNumId="19" w15:restartNumberingAfterBreak="0">
     <w:nsid w:val="5EF069CD"/>
     <w:multiLevelType w:val="hybridMultilevel"/>
     <w:tmpl w:val="3B2ED7CC"/>
@@ -9581,7 +9274,7 @@
       </w:rPr>
     </w:lvl>
   </w:abstractNum>
-  <w:abstractNum w:abstractNumId="19" w15:restartNumberingAfterBreak="0">
+  <w:abstractNum w:abstractNumId="20" w15:restartNumberingAfterBreak="0">
     <w:nsid w:val="60113620"/>
     <w:multiLevelType w:val="multilevel"/>
     <w:tmpl w:val="04C426B4"/>
@@ -9694,7 +9387,7 @@
       </w:rPr>
     </w:lvl>
   </w:abstractNum>
-  <w:abstractNum w:abstractNumId="20" w15:restartNumberingAfterBreak="0">
+  <w:abstractNum w:abstractNumId="21" w15:restartNumberingAfterBreak="0">
     <w:nsid w:val="6976204F"/>
     <w:multiLevelType w:val="hybridMultilevel"/>
     <w:tmpl w:val="37D0ACEA"/>
@@ -9807,7 +9500,7 @@
       </w:rPr>
     </w:lvl>
   </w:abstractNum>
-  <w:abstractNum w:abstractNumId="21" w15:restartNumberingAfterBreak="0">
+  <w:abstractNum w:abstractNumId="22" w15:restartNumberingAfterBreak="0">
     <w:nsid w:val="6CFC3B59"/>
     <w:multiLevelType w:val="hybridMultilevel"/>
     <w:tmpl w:val="2E2EF99A"/>
@@ -9920,7 +9613,7 @@
       </w:rPr>
     </w:lvl>
   </w:abstractNum>
-  <w:abstractNum w:abstractNumId="22" w15:restartNumberingAfterBreak="0">
+  <w:abstractNum w:abstractNumId="23" w15:restartNumberingAfterBreak="0">
     <w:nsid w:val="6D885303"/>
     <w:multiLevelType w:val="hybridMultilevel"/>
     <w:tmpl w:val="D7323CE0"/>
@@ -10033,7 +9726,7 @@
       </w:rPr>
     </w:lvl>
   </w:abstractNum>
-  <w:abstractNum w:abstractNumId="23" w15:restartNumberingAfterBreak="0">
+  <w:abstractNum w:abstractNumId="24" w15:restartNumberingAfterBreak="0">
     <w:nsid w:val="724B7760"/>
     <w:multiLevelType w:val="hybridMultilevel"/>
     <w:tmpl w:val="62FCC6E0"/>
@@ -10146,7 +9839,7 @@
       </w:rPr>
     </w:lvl>
   </w:abstractNum>
-  <w:abstractNum w:abstractNumId="24" w15:restartNumberingAfterBreak="0">
+  <w:abstractNum w:abstractNumId="25" w15:restartNumberingAfterBreak="0">
     <w:nsid w:val="77B76F2B"/>
     <w:multiLevelType w:val="hybridMultilevel"/>
     <w:tmpl w:val="1EFE7078"/>
@@ -10259,7 +9952,7 @@
       </w:rPr>
     </w:lvl>
   </w:abstractNum>
-  <w:abstractNum w:abstractNumId="25" w15:restartNumberingAfterBreak="0">
+  <w:abstractNum w:abstractNumId="26" w15:restartNumberingAfterBreak="0">
     <w:nsid w:val="7A9B6805"/>
     <w:multiLevelType w:val="hybridMultilevel"/>
     <w:tmpl w:val="91C4ABF0"/>
@@ -10376,61 +10069,61 @@
     <w:abstractNumId w:val="6"/>
   </w:num>
   <w:num w:numId="2" w16cid:durableId="608318466">
+    <w:abstractNumId w:val="26"/>
+  </w:num>
+  <w:num w:numId="3" w16cid:durableId="950169817">
+    <w:abstractNumId w:val="21"/>
+  </w:num>
+  <w:num w:numId="4" w16cid:durableId="1076585872">
     <w:abstractNumId w:val="25"/>
   </w:num>
-  <w:num w:numId="3" w16cid:durableId="950169817">
-    <w:abstractNumId w:val="20"/>
-  </w:num>
-  <w:num w:numId="4" w16cid:durableId="1076585872">
-    <w:abstractNumId w:val="24"/>
-  </w:num>
   <w:num w:numId="5" w16cid:durableId="833495696">
-    <w:abstractNumId w:val="18"/>
+    <w:abstractNumId w:val="19"/>
   </w:num>
   <w:num w:numId="6" w16cid:durableId="483817171">
     <w:abstractNumId w:val="7"/>
   </w:num>
   <w:num w:numId="7" w16cid:durableId="974724737">
-    <w:abstractNumId w:val="13"/>
+    <w:abstractNumId w:val="14"/>
   </w:num>
   <w:num w:numId="8" w16cid:durableId="70272502">
-    <w:abstractNumId w:val="22"/>
+    <w:abstractNumId w:val="23"/>
   </w:num>
   <w:num w:numId="9" w16cid:durableId="1724211642">
     <w:abstractNumId w:val="3"/>
   </w:num>
   <w:num w:numId="10" w16cid:durableId="1191214709">
-    <w:abstractNumId w:val="9"/>
+    <w:abstractNumId w:val="10"/>
   </w:num>
   <w:num w:numId="11" w16cid:durableId="1479766528">
-    <w:abstractNumId w:val="15"/>
+    <w:abstractNumId w:val="16"/>
   </w:num>
   <w:num w:numId="12" w16cid:durableId="2057196820">
-    <w:abstractNumId w:val="17"/>
+    <w:abstractNumId w:val="18"/>
   </w:num>
   <w:num w:numId="13" w16cid:durableId="11104208">
     <w:abstractNumId w:val="2"/>
   </w:num>
   <w:num w:numId="14" w16cid:durableId="172116255">
-    <w:abstractNumId w:val="12"/>
+    <w:abstractNumId w:val="13"/>
   </w:num>
   <w:num w:numId="15" w16cid:durableId="1380742541">
-    <w:abstractNumId w:val="23"/>
+    <w:abstractNumId w:val="24"/>
   </w:num>
   <w:num w:numId="16" w16cid:durableId="2053191086">
-    <w:abstractNumId w:val="14"/>
+    <w:abstractNumId w:val="15"/>
   </w:num>
   <w:num w:numId="17" w16cid:durableId="1171143135">
-    <w:abstractNumId w:val="21"/>
+    <w:abstractNumId w:val="22"/>
   </w:num>
   <w:num w:numId="18" w16cid:durableId="1410925865">
-    <w:abstractNumId w:val="19"/>
+    <w:abstractNumId w:val="20"/>
   </w:num>
   <w:num w:numId="19" w16cid:durableId="875386041">
-    <w:abstractNumId w:val="10"/>
+    <w:abstractNumId w:val="11"/>
   </w:num>
   <w:num w:numId="20" w16cid:durableId="184102544">
-    <w:abstractNumId w:val="8"/>
+    <w:abstractNumId w:val="9"/>
   </w:num>
   <w:num w:numId="21" w16cid:durableId="1138037595">
     <w:abstractNumId w:val="0"/>
@@ -10439,16 +10132,19 @@
     <w:abstractNumId w:val="5"/>
   </w:num>
   <w:num w:numId="23" w16cid:durableId="54937377">
-    <w:abstractNumId w:val="16"/>
+    <w:abstractNumId w:val="17"/>
   </w:num>
   <w:num w:numId="24" w16cid:durableId="590545560">
     <w:abstractNumId w:val="4"/>
   </w:num>
   <w:num w:numId="25" w16cid:durableId="181012958">
-    <w:abstractNumId w:val="11"/>
+    <w:abstractNumId w:val="12"/>
   </w:num>
   <w:num w:numId="26" w16cid:durableId="1774125680">
     <w:abstractNumId w:val="1"/>
+  </w:num>
+  <w:num w:numId="27" w16cid:durableId="1240596987">
+    <w:abstractNumId w:val="8"/>
   </w:num>
 </w:numbering>
 </file>
@@ -11624,6 +11320,18 @@
       <w:lang w:eastAsia="en-US"/>
     </w:rPr>
   </w:style>
+  <w:style w:type="character" w:styleId="aff">
+    <w:name w:val="Unresolved Mention"/>
+    <w:basedOn w:val="a0"/>
+    <w:uiPriority w:val="99"/>
+    <w:semiHidden/>
+    <w:unhideWhenUsed/>
+    <w:rsid w:val="00C53C37"/>
+    <w:rPr>
+      <w:color w:val="605E5C"/>
+      <w:shd w:val="clear" w:color="auto" w:fill="E1DFDD"/>
+    </w:rPr>
+  </w:style>
 </w:styles>
 </file>
 

</xml_diff>